<commit_message>
Se actualizo el archivo de documentacion.
</commit_message>
<xml_diff>
--- a/proyecto.docx
+++ b/proyecto.docx
@@ -786,8 +786,6 @@
         </w:rPr>
         <w:t xml:space="preserve"> de acceso. El mismo es generado desde la autentificación.</w:t>
       </w:r>
-      <w:bookmarkStart w:id="0" w:name="_GoBack"/>
-      <w:bookmarkEnd w:id="0"/>
     </w:p>
     <w:p>
       <w:pPr>
@@ -1935,17 +1933,7 @@
           <w:shd w:val="clear" w:color="auto" w:fill="FFFFFF"/>
         </w:rPr>
         <w:lastRenderedPageBreak/>
-        <w:t xml:space="preserve">GET: </w:t>
-      </w:r>
-      <w:r>
-        <w:rPr>
-          <w:rFonts w:ascii="Segoe UI" w:hAnsi="Segoe UI" w:cs="Segoe UI"/>
-          <w:color w:val="212121"/>
-          <w:sz w:val="18"/>
-          <w:szCs w:val="18"/>
-          <w:shd w:val="clear" w:color="auto" w:fill="FFFFFF"/>
-        </w:rPr>
-        <w:t>https://freetags.mysite.com.ar/api/index.php/socialreason</w:t>
+        <w:t>GET: https://freetags.mysite.com.ar/api/index.php/socialreason</w:t>
       </w:r>
     </w:p>
     <w:p>
@@ -2001,27 +1989,7 @@
           <w:szCs w:val="18"/>
           <w:shd w:val="clear" w:color="auto" w:fill="FFFFFF"/>
         </w:rPr>
-        <w:t>P</w:t>
-      </w:r>
-      <w:r>
-        <w:rPr>
-          <w:rFonts w:ascii="Segoe UI" w:hAnsi="Segoe UI" w:cs="Segoe UI"/>
-          <w:color w:val="212121"/>
-          <w:sz w:val="18"/>
-          <w:szCs w:val="18"/>
-          <w:shd w:val="clear" w:color="auto" w:fill="FFFFFF"/>
-        </w:rPr>
-        <w:t>UT</w:t>
-      </w:r>
-      <w:r>
-        <w:rPr>
-          <w:rFonts w:ascii="Segoe UI" w:hAnsi="Segoe UI" w:cs="Segoe UI"/>
-          <w:color w:val="212121"/>
-          <w:sz w:val="18"/>
-          <w:szCs w:val="18"/>
-          <w:shd w:val="clear" w:color="auto" w:fill="FFFFFF"/>
-        </w:rPr>
-        <w:t xml:space="preserve">: </w:t>
+        <w:t xml:space="preserve">PUT: </w:t>
       </w:r>
       <w:hyperlink r:id="rId25" w:history="1">
         <w:r>
@@ -2059,27 +2027,7 @@
           <w:szCs w:val="18"/>
           <w:shd w:val="clear" w:color="auto" w:fill="FFFFFF"/>
         </w:rPr>
-        <w:t>:</w:t>
-      </w:r>
-      <w:r>
-        <w:rPr>
-          <w:rFonts w:ascii="Segoe UI" w:hAnsi="Segoe UI" w:cs="Segoe UI"/>
-          <w:color w:val="212121"/>
-          <w:sz w:val="18"/>
-          <w:szCs w:val="18"/>
-          <w:shd w:val="clear" w:color="auto" w:fill="FFFFFF"/>
-        </w:rPr>
-        <w:t xml:space="preserve"> </w:t>
-      </w:r>
-      <w:r>
-        <w:rPr>
-          <w:rFonts w:ascii="Segoe UI" w:hAnsi="Segoe UI" w:cs="Segoe UI"/>
-          <w:color w:val="212121"/>
-          <w:sz w:val="18"/>
-          <w:szCs w:val="18"/>
-          <w:shd w:val="clear" w:color="auto" w:fill="FFFFFF"/>
-        </w:rPr>
-        <w:t xml:space="preserve"> https</w:t>
+        <w:t>:  https</w:t>
       </w:r>
       <w:proofErr w:type="gramEnd"/>
       <w:r>
@@ -2383,13 +2331,7 @@
         <w:ind w:firstLine="708"/>
       </w:pPr>
       <w:r>
-        <w:t xml:space="preserve">Para el caso de DEL, recibe el parámetro ID </w:t>
-      </w:r>
-      <w:r>
-        <w:t>del producto</w:t>
-      </w:r>
-      <w:r>
-        <w:t>.</w:t>
+        <w:t>Para el caso de DEL, recibe el parámetro ID del producto.</w:t>
       </w:r>
     </w:p>
     <w:p>
@@ -2465,6 +2407,72 @@
                     <a:xfrm>
                       <a:off x="0" y="0"/>
                       <a:ext cx="5400040" cy="2638309"/>
+                    </a:xfrm>
+                    <a:prstGeom prst="rect">
+                      <a:avLst/>
+                    </a:prstGeom>
+                  </pic:spPr>
+                </pic:pic>
+              </a:graphicData>
+            </a:graphic>
+          </wp:inline>
+        </w:drawing>
+      </w:r>
+    </w:p>
+    <w:p>
+      <w:pPr>
+        <w:rPr>
+          <w:b/>
+          <w:lang w:val="es-MX"/>
+        </w:rPr>
+      </w:pPr>
+      <w:bookmarkStart w:id="0" w:name="_GoBack"/>
+      <w:r>
+        <w:rPr>
+          <w:b/>
+          <w:lang w:val="es-MX"/>
+        </w:rPr>
+        <w:lastRenderedPageBreak/>
+        <w:t>MODELO DE EMAIL ENVIADO</w:t>
+      </w:r>
+    </w:p>
+    <w:bookmarkEnd w:id="0"/>
+    <w:p>
+      <w:pPr>
+        <w:rPr>
+          <w:lang w:val="es-MX"/>
+        </w:rPr>
+      </w:pPr>
+      <w:r>
+        <w:rPr>
+          <w:noProof/>
+          <w:lang w:eastAsia="es-AR"/>
+        </w:rPr>
+        <w:drawing>
+          <wp:inline distT="0" distB="0" distL="0" distR="0" wp14:anchorId="1BC42482" wp14:editId="3F1F0B7B">
+            <wp:extent cx="5400040" cy="2994523"/>
+            <wp:effectExtent l="0" t="0" r="0" b="0"/>
+            <wp:docPr id="3" name="Imagen 3"/>
+            <wp:cNvGraphicFramePr>
+              <a:graphicFrameLocks xmlns:a="http://schemas.openxmlformats.org/drawingml/2006/main" noChangeAspect="1"/>
+            </wp:cNvGraphicFramePr>
+            <a:graphic xmlns:a="http://schemas.openxmlformats.org/drawingml/2006/main">
+              <a:graphicData uri="http://schemas.openxmlformats.org/drawingml/2006/picture">
+                <pic:pic xmlns:pic="http://schemas.openxmlformats.org/drawingml/2006/picture">
+                  <pic:nvPicPr>
+                    <pic:cNvPr id="0" name=""/>
+                    <pic:cNvPicPr/>
+                  </pic:nvPicPr>
+                  <pic:blipFill>
+                    <a:blip r:embed="rId33"/>
+                    <a:stretch>
+                      <a:fillRect/>
+                    </a:stretch>
+                  </pic:blipFill>
+                  <pic:spPr>
+                    <a:xfrm>
+                      <a:off x="0" y="0"/>
+                      <a:ext cx="5400040" cy="2994523"/>
                     </a:xfrm>
                     <a:prstGeom prst="rect">
                       <a:avLst/>
@@ -3722,7 +3730,7 @@
 </file>
 
 <file path=customXml/itemProps1.xml><?xml version="1.0" encoding="utf-8"?>
-<ds:datastoreItem xmlns:ds="http://schemas.openxmlformats.org/officeDocument/2006/customXml" ds:itemID="{C5E7B310-6996-4CBE-873F-9DA2AA56030D}">
+<ds:datastoreItem xmlns:ds="http://schemas.openxmlformats.org/officeDocument/2006/customXml" ds:itemID="{BAD06067-F679-48EA-8ABA-C704894EE898}">
   <ds:schemaRefs>
     <ds:schemaRef ds:uri="http://schemas.openxmlformats.org/officeDocument/2006/bibliography"/>
   </ds:schemaRefs>

</xml_diff>

<commit_message>
Actualizacion de Coleccion Postman y Documentacion.
</commit_message>
<xml_diff>
--- a/proyecto.docx
+++ b/proyecto.docx
@@ -2426,7 +2426,6 @@
           <w:lang w:val="es-MX"/>
         </w:rPr>
       </w:pPr>
-      <w:bookmarkStart w:id="0" w:name="_GoBack"/>
       <w:r>
         <w:rPr>
           <w:b/>
@@ -2436,7 +2435,6 @@
         <w:t>MODELO DE EMAIL ENVIADO</w:t>
       </w:r>
     </w:p>
-    <w:bookmarkEnd w:id="0"/>
     <w:p>
       <w:pPr>
         <w:rPr>
@@ -2484,6 +2482,125 @@
           </wp:inline>
         </w:drawing>
       </w:r>
+    </w:p>
+    <w:p>
+      <w:pPr>
+        <w:rPr>
+          <w:lang w:val="es-MX"/>
+        </w:rPr>
+      </w:pPr>
+    </w:p>
+    <w:p>
+      <w:pPr>
+        <w:rPr>
+          <w:lang w:val="es-MX"/>
+        </w:rPr>
+      </w:pPr>
+    </w:p>
+    <w:p>
+      <w:pPr>
+        <w:rPr>
+          <w:lang w:val="es-MX"/>
+        </w:rPr>
+      </w:pPr>
+      <w:r>
+        <w:rPr>
+          <w:lang w:val="es-MX"/>
+        </w:rPr>
+        <w:br w:type="page"/>
+      </w:r>
+    </w:p>
+    <w:p>
+      <w:pPr>
+        <w:rPr>
+          <w:lang w:val="es-MX"/>
+        </w:rPr>
+      </w:pPr>
+      <w:r>
+        <w:rPr>
+          <w:lang w:val="es-MX"/>
+        </w:rPr>
+        <w:lastRenderedPageBreak/>
+        <w:t xml:space="preserve">Al día de la fecha 08/01/2024 contamos con las siguientes rutas cuyo funcionamiento se encuentra para test en la colección de </w:t>
+      </w:r>
+      <w:proofErr w:type="spellStart"/>
+      <w:r>
+        <w:rPr>
+          <w:lang w:val="es-MX"/>
+        </w:rPr>
+        <w:t>Postman</w:t>
+      </w:r>
+      <w:proofErr w:type="spellEnd"/>
+      <w:r>
+        <w:rPr>
+          <w:lang w:val="es-MX"/>
+        </w:rPr>
+        <w:t>.</w:t>
+      </w:r>
+    </w:p>
+    <w:p>
+      <w:pPr>
+        <w:rPr>
+          <w:lang w:val="es-MX"/>
+        </w:rPr>
+      </w:pPr>
+    </w:p>
+    <w:p>
+      <w:pPr>
+        <w:rPr>
+          <w:lang w:val="es-MX"/>
+        </w:rPr>
+      </w:pPr>
+      <w:r>
+        <w:rPr>
+          <w:noProof/>
+          <w:lang w:eastAsia="es-AR"/>
+        </w:rPr>
+        <w:drawing>
+          <wp:inline distT="0" distB="0" distL="0" distR="0" wp14:anchorId="79BE8B41" wp14:editId="1DF12D88">
+            <wp:extent cx="2762250" cy="6172200"/>
+            <wp:effectExtent l="0" t="0" r="0" b="0"/>
+            <wp:docPr id="2" name="Imagen 2"/>
+            <wp:cNvGraphicFramePr>
+              <a:graphicFrameLocks xmlns:a="http://schemas.openxmlformats.org/drawingml/2006/main" noChangeAspect="1"/>
+            </wp:cNvGraphicFramePr>
+            <a:graphic xmlns:a="http://schemas.openxmlformats.org/drawingml/2006/main">
+              <a:graphicData uri="http://schemas.openxmlformats.org/drawingml/2006/picture">
+                <pic:pic xmlns:pic="http://schemas.openxmlformats.org/drawingml/2006/picture">
+                  <pic:nvPicPr>
+                    <pic:cNvPr id="0" name=""/>
+                    <pic:cNvPicPr/>
+                  </pic:nvPicPr>
+                  <pic:blipFill>
+                    <a:blip r:embed="rId34"/>
+                    <a:stretch>
+                      <a:fillRect/>
+                    </a:stretch>
+                  </pic:blipFill>
+                  <pic:spPr>
+                    <a:xfrm>
+                      <a:off x="0" y="0"/>
+                      <a:ext cx="2762250" cy="6172200"/>
+                    </a:xfrm>
+                    <a:prstGeom prst="rect">
+                      <a:avLst/>
+                    </a:prstGeom>
+                  </pic:spPr>
+                </pic:pic>
+              </a:graphicData>
+            </a:graphic>
+          </wp:inline>
+        </w:drawing>
+      </w:r>
+    </w:p>
+    <w:p>
+      <w:pPr>
+        <w:rPr>
+          <w:lang w:val="es-MX"/>
+        </w:rPr>
+      </w:pPr>
+      <w:bookmarkStart w:id="0" w:name="_GoBack"/>
+      <w:bookmarkEnd w:id="0"/>
     </w:p>
     <w:sectPr>
       <w:pgSz w:w="11906" w:h="16838"/>
@@ -3730,7 +3847,7 @@
 </file>
 
 <file path=customXml/itemProps1.xml><?xml version="1.0" encoding="utf-8"?>
-<ds:datastoreItem xmlns:ds="http://schemas.openxmlformats.org/officeDocument/2006/customXml" ds:itemID="{BAD06067-F679-48EA-8ABA-C704894EE898}">
+<ds:datastoreItem xmlns:ds="http://schemas.openxmlformats.org/officeDocument/2006/customXml" ds:itemID="{7C7DA8E2-3473-4F97-853E-1E4508992162}">
   <ds:schemaRefs>
     <ds:schemaRef ds:uri="http://schemas.openxmlformats.org/officeDocument/2006/bibliography"/>
   </ds:schemaRefs>

</xml_diff>

<commit_message>
Se creo una nueva ruta recoveruser que valida al usuario, crea nueva contraseña y envia email de confirmacion de cambio de clave.
</commit_message>
<xml_diff>
--- a/proyecto.docx
+++ b/proyecto.docx
@@ -2599,8 +2599,629 @@
           <w:lang w:val="es-MX"/>
         </w:rPr>
       </w:pPr>
+      <w:r>
+        <w:rPr>
+          <w:lang w:val="es-MX"/>
+        </w:rPr>
+        <w:br w:type="page"/>
+      </w:r>
+    </w:p>
+    <w:p>
+      <w:pPr>
+        <w:jc w:val="center"/>
+        <w:rPr>
+          <w:b/>
+          <w:sz w:val="28"/>
+          <w:u w:val="single"/>
+          <w:lang w:val="es-MX"/>
+        </w:rPr>
+      </w:pPr>
+      <w:r>
+        <w:rPr>
+          <w:b/>
+          <w:sz w:val="28"/>
+          <w:u w:val="single"/>
+          <w:lang w:val="es-MX"/>
+        </w:rPr>
+        <w:lastRenderedPageBreak/>
+        <w:t>27/01/2024 Requerimiento Mail de recuperación de clave de usuario</w:t>
+      </w:r>
+    </w:p>
+    <w:p>
+      <w:pPr>
+        <w:rPr>
+          <w:lang w:val="es-MX"/>
+        </w:rPr>
+      </w:pPr>
+    </w:p>
+    <w:p>
+      <w:pPr>
+        <w:rPr>
+          <w:lang w:val="es-MX"/>
+        </w:rPr>
+      </w:pPr>
+      <w:r>
+        <w:rPr>
+          <w:lang w:val="es-MX"/>
+        </w:rPr>
+        <w:t xml:space="preserve">Para este nuevo requerimiento se creó una nueva ruta  </w:t>
+      </w:r>
+      <w:r>
+        <w:rPr>
+          <w:highlight w:val="green"/>
+          <w:lang w:val="es-MX"/>
+        </w:rPr>
+        <w:t>POST</w:t>
+      </w:r>
+      <w:r>
+        <w:rPr>
+          <w:lang w:val="es-MX"/>
+        </w:rPr>
+        <w:t xml:space="preserve"> “/</w:t>
+      </w:r>
+      <w:proofErr w:type="spellStart"/>
+      <w:r>
+        <w:rPr>
+          <w:b/>
+          <w:lang w:val="es-MX"/>
+        </w:rPr>
+        <w:t>recoveruser</w:t>
+      </w:r>
+      <w:proofErr w:type="spellEnd"/>
+      <w:r>
+        <w:rPr>
+          <w:lang w:val="es-MX"/>
+        </w:rPr>
+        <w:t>”</w:t>
+      </w:r>
+    </w:p>
+    <w:p>
+      <w:pPr>
+        <w:rPr>
+          <w:lang w:val="es-MX"/>
+        </w:rPr>
+      </w:pPr>
       <w:bookmarkStart w:id="0" w:name="_GoBack"/>
       <w:bookmarkEnd w:id="0"/>
+    </w:p>
+    <w:p>
+      <w:pPr>
+        <w:rPr>
+          <w:lang w:val="es-MX"/>
+        </w:rPr>
+      </w:pPr>
+      <w:r>
+        <w:rPr>
+          <w:lang w:val="es-MX"/>
+        </w:rPr>
+        <w:t>Como parámetro se debe enviar el mail como “</w:t>
+      </w:r>
+      <w:proofErr w:type="spellStart"/>
+      <w:r>
+        <w:rPr>
+          <w:lang w:val="es-MX"/>
+        </w:rPr>
+        <w:t>from</w:t>
+      </w:r>
+      <w:proofErr w:type="spellEnd"/>
+      <w:r>
+        <w:rPr>
+          <w:lang w:val="es-MX"/>
+        </w:rPr>
+        <w:t xml:space="preserve">-data”. Ver Colección en el ejemplo de </w:t>
+      </w:r>
+      <w:proofErr w:type="spellStart"/>
+      <w:r>
+        <w:rPr>
+          <w:lang w:val="es-MX"/>
+        </w:rPr>
+        <w:t>Postman</w:t>
+      </w:r>
+      <w:proofErr w:type="spellEnd"/>
+      <w:r>
+        <w:rPr>
+          <w:lang w:val="es-MX"/>
+        </w:rPr>
+        <w:t>.</w:t>
+      </w:r>
+    </w:p>
+    <w:p>
+      <w:pPr>
+        <w:rPr>
+          <w:lang w:val="es-MX"/>
+        </w:rPr>
+      </w:pPr>
+      <w:r>
+        <w:rPr>
+          <w:noProof/>
+          <w:lang w:eastAsia="es-AR"/>
+        </w:rPr>
+        <w:drawing>
+          <wp:inline distT="0" distB="0" distL="0" distR="0" wp14:anchorId="30B68CDC" wp14:editId="1DF71ABE">
+            <wp:extent cx="5400040" cy="3615913"/>
+            <wp:effectExtent l="0" t="0" r="0" b="3810"/>
+            <wp:docPr id="4" name="Imagen 4"/>
+            <wp:cNvGraphicFramePr>
+              <a:graphicFrameLocks xmlns:a="http://schemas.openxmlformats.org/drawingml/2006/main" noChangeAspect="1"/>
+            </wp:cNvGraphicFramePr>
+            <a:graphic xmlns:a="http://schemas.openxmlformats.org/drawingml/2006/main">
+              <a:graphicData uri="http://schemas.openxmlformats.org/drawingml/2006/picture">
+                <pic:pic xmlns:pic="http://schemas.openxmlformats.org/drawingml/2006/picture">
+                  <pic:nvPicPr>
+                    <pic:cNvPr id="0" name=""/>
+                    <pic:cNvPicPr/>
+                  </pic:nvPicPr>
+                  <pic:blipFill>
+                    <a:blip r:embed="rId35"/>
+                    <a:stretch>
+                      <a:fillRect/>
+                    </a:stretch>
+                  </pic:blipFill>
+                  <pic:spPr>
+                    <a:xfrm>
+                      <a:off x="0" y="0"/>
+                      <a:ext cx="5400040" cy="3615913"/>
+                    </a:xfrm>
+                    <a:prstGeom prst="rect">
+                      <a:avLst/>
+                    </a:prstGeom>
+                  </pic:spPr>
+                </pic:pic>
+              </a:graphicData>
+            </a:graphic>
+          </wp:inline>
+        </w:drawing>
+      </w:r>
+    </w:p>
+    <w:p>
+      <w:pPr>
+        <w:rPr>
+          <w:lang w:val="es-MX"/>
+        </w:rPr>
+      </w:pPr>
+      <w:r>
+        <w:rPr>
+          <w:lang w:val="es-MX"/>
+        </w:rPr>
+        <w:t>La ruta realiza varias operaciones  entre ellas las que se definen a continuación:</w:t>
+      </w:r>
+    </w:p>
+    <w:p>
+      <w:pPr>
+        <w:rPr>
+          <w:lang w:val="es-MX"/>
+        </w:rPr>
+      </w:pPr>
+      <w:r>
+        <w:rPr>
+          <w:lang w:val="es-MX"/>
+        </w:rPr>
+        <w:tab/>
+        <w:t xml:space="preserve">a) </w:t>
+      </w:r>
+      <w:r>
+        <w:rPr>
+          <w:lang w:val="es-MX"/>
+        </w:rPr>
+        <w:t>B</w:t>
+      </w:r>
+      <w:r>
+        <w:rPr>
+          <w:lang w:val="es-MX"/>
+        </w:rPr>
+        <w:t xml:space="preserve">uscar por el input (email) si existe el </w:t>
+      </w:r>
+      <w:proofErr w:type="spellStart"/>
+      <w:r>
+        <w:rPr>
+          <w:lang w:val="es-MX"/>
+        </w:rPr>
+        <w:t>db</w:t>
+      </w:r>
+      <w:proofErr w:type="spellEnd"/>
+      <w:r>
+        <w:rPr>
+          <w:lang w:val="es-MX"/>
+        </w:rPr>
+        <w:t>.</w:t>
+      </w:r>
+    </w:p>
+    <w:p>
+      <w:pPr>
+        <w:rPr>
+          <w:lang w:val="es-MX"/>
+        </w:rPr>
+      </w:pPr>
+      <w:r>
+        <w:rPr>
+          <w:lang w:val="es-MX"/>
+        </w:rPr>
+        <w:tab/>
+        <w:t xml:space="preserve">b) </w:t>
+      </w:r>
+      <w:r>
+        <w:rPr>
+          <w:lang w:val="es-MX"/>
+        </w:rPr>
+        <w:t xml:space="preserve"> C</w:t>
+      </w:r>
+      <w:r>
+        <w:rPr>
+          <w:lang w:val="es-MX"/>
+        </w:rPr>
+        <w:t>re</w:t>
+      </w:r>
+      <w:r>
+        <w:rPr>
+          <w:lang w:val="es-MX"/>
+        </w:rPr>
+        <w:t>ar</w:t>
+      </w:r>
+      <w:r>
+        <w:rPr>
+          <w:lang w:val="es-MX"/>
+        </w:rPr>
+        <w:t xml:space="preserve"> un </w:t>
+      </w:r>
+      <w:proofErr w:type="spellStart"/>
+      <w:r>
+        <w:rPr>
+          <w:lang w:val="es-MX"/>
+        </w:rPr>
+        <w:t>pass</w:t>
+      </w:r>
+      <w:proofErr w:type="spellEnd"/>
+      <w:r>
+        <w:rPr>
+          <w:lang w:val="es-MX"/>
+        </w:rPr>
+        <w:t xml:space="preserve"> provisorio</w:t>
+      </w:r>
+      <w:r>
+        <w:rPr>
+          <w:lang w:val="es-MX"/>
+        </w:rPr>
+        <w:t>.</w:t>
+      </w:r>
+    </w:p>
+    <w:p>
+      <w:pPr>
+        <w:rPr>
+          <w:lang w:val="es-MX"/>
+        </w:rPr>
+      </w:pPr>
+      <w:r>
+        <w:rPr>
+          <w:lang w:val="es-MX"/>
+        </w:rPr>
+        <w:tab/>
+        <w:t xml:space="preserve">c) Encriptar el </w:t>
+      </w:r>
+      <w:proofErr w:type="spellStart"/>
+      <w:r>
+        <w:rPr>
+          <w:lang w:val="es-MX"/>
+        </w:rPr>
+        <w:t>pass</w:t>
+      </w:r>
+      <w:proofErr w:type="spellEnd"/>
+      <w:r>
+        <w:rPr>
+          <w:lang w:val="es-MX"/>
+        </w:rPr>
+        <w:t xml:space="preserve"> provisorio.</w:t>
+      </w:r>
+    </w:p>
+    <w:p>
+      <w:pPr>
+        <w:rPr>
+          <w:lang w:val="es-MX"/>
+        </w:rPr>
+      </w:pPr>
+      <w:r>
+        <w:rPr>
+          <w:lang w:val="es-MX"/>
+        </w:rPr>
+        <w:tab/>
+      </w:r>
+      <w:r>
+        <w:rPr>
+          <w:lang w:val="es-MX"/>
+        </w:rPr>
+        <w:t>d</w:t>
+      </w:r>
+      <w:r>
+        <w:rPr>
+          <w:lang w:val="es-MX"/>
+        </w:rPr>
+        <w:t>)</w:t>
+      </w:r>
+      <w:r>
+        <w:rPr>
+          <w:lang w:val="es-MX"/>
+        </w:rPr>
+        <w:t xml:space="preserve"> A</w:t>
+      </w:r>
+      <w:r>
+        <w:rPr>
+          <w:lang w:val="es-MX"/>
+        </w:rPr>
+        <w:t xml:space="preserve">ctualizar con un </w:t>
+      </w:r>
+      <w:proofErr w:type="spellStart"/>
+      <w:r>
+        <w:rPr>
+          <w:lang w:val="es-MX"/>
+        </w:rPr>
+        <w:t>pass</w:t>
+      </w:r>
+      <w:proofErr w:type="spellEnd"/>
+      <w:r>
+        <w:rPr>
+          <w:lang w:val="es-MX"/>
+        </w:rPr>
+        <w:t xml:space="preserve"> provisorio la </w:t>
+      </w:r>
+      <w:proofErr w:type="spellStart"/>
+      <w:r>
+        <w:rPr>
+          <w:lang w:val="es-MX"/>
+        </w:rPr>
+        <w:t>db</w:t>
+      </w:r>
+      <w:proofErr w:type="spellEnd"/>
+      <w:r>
+        <w:rPr>
+          <w:lang w:val="es-MX"/>
+        </w:rPr>
+        <w:t>.</w:t>
+      </w:r>
+    </w:p>
+    <w:p>
+      <w:pPr>
+        <w:rPr>
+          <w:lang w:val="es-MX"/>
+        </w:rPr>
+      </w:pPr>
+      <w:r>
+        <w:rPr>
+          <w:lang w:val="es-MX"/>
+        </w:rPr>
+        <w:tab/>
+      </w:r>
+      <w:r>
+        <w:rPr>
+          <w:lang w:val="es-MX"/>
+        </w:rPr>
+        <w:t>e</w:t>
+      </w:r>
+      <w:r>
+        <w:rPr>
+          <w:lang w:val="es-MX"/>
+        </w:rPr>
+        <w:t xml:space="preserve">) </w:t>
+      </w:r>
+      <w:r>
+        <w:rPr>
+          <w:lang w:val="es-MX"/>
+        </w:rPr>
+        <w:t>E</w:t>
+      </w:r>
+      <w:r>
+        <w:rPr>
+          <w:lang w:val="es-MX"/>
+        </w:rPr>
+        <w:t>nviar un mail</w:t>
+      </w:r>
+      <w:r>
+        <w:rPr>
+          <w:lang w:val="es-MX"/>
+        </w:rPr>
+        <w:t xml:space="preserve"> al usuario</w:t>
+      </w:r>
+      <w:r>
+        <w:rPr>
+          <w:lang w:val="es-MX"/>
+        </w:rPr>
+        <w:t xml:space="preserve"> con el</w:t>
+      </w:r>
+      <w:r>
+        <w:rPr>
+          <w:lang w:val="es-MX"/>
+        </w:rPr>
+        <w:t xml:space="preserve"> nuevo </w:t>
+      </w:r>
+      <w:proofErr w:type="spellStart"/>
+      <w:r>
+        <w:rPr>
+          <w:lang w:val="es-MX"/>
+        </w:rPr>
+        <w:t>pass</w:t>
+      </w:r>
+      <w:proofErr w:type="spellEnd"/>
+      <w:r>
+        <w:rPr>
+          <w:lang w:val="es-MX"/>
+        </w:rPr>
+        <w:t xml:space="preserve"> provisorio</w:t>
+      </w:r>
+      <w:r>
+        <w:rPr>
+          <w:lang w:val="es-MX"/>
+        </w:rPr>
+        <w:t>.</w:t>
+      </w:r>
+    </w:p>
+    <w:p>
+      <w:pPr>
+        <w:rPr>
+          <w:b/>
+          <w:lang w:val="es-MX"/>
+        </w:rPr>
+      </w:pPr>
+      <w:r>
+        <w:rPr>
+          <w:b/>
+          <w:lang w:val="es-MX"/>
+        </w:rPr>
+        <w:t>Imagen de llegada de mail de confirmación de cambio de clave</w:t>
+      </w:r>
+    </w:p>
+    <w:p>
+      <w:pPr>
+        <w:rPr>
+          <w:lang w:val="es-MX"/>
+        </w:rPr>
+      </w:pPr>
+      <w:r>
+        <w:rPr>
+          <w:noProof/>
+          <w:lang w:eastAsia="es-AR"/>
+        </w:rPr>
+        <w:drawing>
+          <wp:inline distT="0" distB="0" distL="0" distR="0" wp14:anchorId="149A4AA8" wp14:editId="51E5905B">
+            <wp:extent cx="5400040" cy="957441"/>
+            <wp:effectExtent l="0" t="0" r="0" b="0"/>
+            <wp:docPr id="5" name="Imagen 5"/>
+            <wp:cNvGraphicFramePr>
+              <a:graphicFrameLocks xmlns:a="http://schemas.openxmlformats.org/drawingml/2006/main" noChangeAspect="1"/>
+            </wp:cNvGraphicFramePr>
+            <a:graphic xmlns:a="http://schemas.openxmlformats.org/drawingml/2006/main">
+              <a:graphicData uri="http://schemas.openxmlformats.org/drawingml/2006/picture">
+                <pic:pic xmlns:pic="http://schemas.openxmlformats.org/drawingml/2006/picture">
+                  <pic:nvPicPr>
+                    <pic:cNvPr id="0" name=""/>
+                    <pic:cNvPicPr/>
+                  </pic:nvPicPr>
+                  <pic:blipFill>
+                    <a:blip r:embed="rId36"/>
+                    <a:stretch>
+                      <a:fillRect/>
+                    </a:stretch>
+                  </pic:blipFill>
+                  <pic:spPr>
+                    <a:xfrm>
+                      <a:off x="0" y="0"/>
+                      <a:ext cx="5400040" cy="957441"/>
+                    </a:xfrm>
+                    <a:prstGeom prst="rect">
+                      <a:avLst/>
+                    </a:prstGeom>
+                  </pic:spPr>
+                </pic:pic>
+              </a:graphicData>
+            </a:graphic>
+          </wp:inline>
+        </w:drawing>
+      </w:r>
+    </w:p>
+    <w:p>
+      <w:pPr>
+        <w:rPr>
+          <w:lang w:val="es-MX"/>
+        </w:rPr>
+      </w:pPr>
+    </w:p>
+    <w:p>
+      <w:pPr>
+        <w:rPr>
+          <w:b/>
+          <w:lang w:val="es-MX"/>
+        </w:rPr>
+      </w:pPr>
+      <w:r>
+        <w:rPr>
+          <w:b/>
+          <w:lang w:val="es-MX"/>
+        </w:rPr>
+        <w:lastRenderedPageBreak/>
+        <w:t xml:space="preserve">Imagen del </w:t>
+      </w:r>
+      <w:proofErr w:type="spellStart"/>
+      <w:r>
+        <w:rPr>
+          <w:b/>
+          <w:lang w:val="es-MX"/>
+        </w:rPr>
+        <w:t>template</w:t>
+      </w:r>
+      <w:proofErr w:type="spellEnd"/>
+      <w:r>
+        <w:rPr>
+          <w:b/>
+          <w:lang w:val="es-MX"/>
+        </w:rPr>
+        <w:t xml:space="preserve"> de mail confirmación:</w:t>
+      </w:r>
+    </w:p>
+    <w:p>
+      <w:pPr>
+        <w:rPr>
+          <w:lang w:val="es-MX"/>
+        </w:rPr>
+      </w:pPr>
+      <w:r>
+        <w:rPr>
+          <w:noProof/>
+          <w:lang w:eastAsia="es-AR"/>
+        </w:rPr>
+        <w:drawing>
+          <wp:inline distT="0" distB="0" distL="0" distR="0" wp14:anchorId="41C1EBD0" wp14:editId="4117C8A4">
+            <wp:extent cx="5400040" cy="3273751"/>
+            <wp:effectExtent l="0" t="0" r="0" b="3175"/>
+            <wp:docPr id="6" name="Imagen 6"/>
+            <wp:cNvGraphicFramePr>
+              <a:graphicFrameLocks xmlns:a="http://schemas.openxmlformats.org/drawingml/2006/main" noChangeAspect="1"/>
+            </wp:cNvGraphicFramePr>
+            <a:graphic xmlns:a="http://schemas.openxmlformats.org/drawingml/2006/main">
+              <a:graphicData uri="http://schemas.openxmlformats.org/drawingml/2006/picture">
+                <pic:pic xmlns:pic="http://schemas.openxmlformats.org/drawingml/2006/picture">
+                  <pic:nvPicPr>
+                    <pic:cNvPr id="0" name=""/>
+                    <pic:cNvPicPr/>
+                  </pic:nvPicPr>
+                  <pic:blipFill>
+                    <a:blip r:embed="rId37"/>
+                    <a:stretch>
+                      <a:fillRect/>
+                    </a:stretch>
+                  </pic:blipFill>
+                  <pic:spPr>
+                    <a:xfrm>
+                      <a:off x="0" y="0"/>
+                      <a:ext cx="5400040" cy="3273751"/>
+                    </a:xfrm>
+                    <a:prstGeom prst="rect">
+                      <a:avLst/>
+                    </a:prstGeom>
+                  </pic:spPr>
+                </pic:pic>
+              </a:graphicData>
+            </a:graphic>
+          </wp:inline>
+        </w:drawing>
+      </w:r>
+    </w:p>
+    <w:p>
+      <w:pPr>
+        <w:rPr>
+          <w:lang w:val="es-MX"/>
+        </w:rPr>
+      </w:pPr>
+    </w:p>
+    <w:p>
+      <w:pPr>
+        <w:rPr>
+          <w:lang w:val="es-MX"/>
+        </w:rPr>
+      </w:pPr>
+    </w:p>
+    <w:p>
+      <w:pPr>
+        <w:rPr>
+          <w:lang w:val="es-MX"/>
+        </w:rPr>
+      </w:pPr>
     </w:p>
     <w:sectPr>
       <w:pgSz w:w="11906" w:h="16838"/>
@@ -3847,7 +4468,7 @@
 </file>
 
 <file path=customXml/itemProps1.xml><?xml version="1.0" encoding="utf-8"?>
-<ds:datastoreItem xmlns:ds="http://schemas.openxmlformats.org/officeDocument/2006/customXml" ds:itemID="{7C7DA8E2-3473-4F97-853E-1E4508992162}">
+<ds:datastoreItem xmlns:ds="http://schemas.openxmlformats.org/officeDocument/2006/customXml" ds:itemID="{9290A8C3-AAA1-42E2-958B-766CB61A64A0}">
   <ds:schemaRefs>
     <ds:schemaRef ds:uri="http://schemas.openxmlformats.org/officeDocument/2006/bibliography"/>
   </ds:schemaRefs>

</xml_diff>

<commit_message>
Se modifico la ruta productbyqrcode para que en base al codigo qr traiga la info del producto, razon social y usuario. Hay logia por si el usuario_id es NULL
</commit_message>
<xml_diff>
--- a/proyecto.docx
+++ b/proyecto.docx
@@ -2681,8 +2681,6 @@
           <w:lang w:val="es-MX"/>
         </w:rPr>
       </w:pPr>
-      <w:bookmarkStart w:id="0" w:name="_GoBack"/>
-      <w:bookmarkEnd w:id="0"/>
     </w:p>
     <w:p>
       <w:pPr>
@@ -3213,6 +3211,1925 @@
       <w:pPr>
         <w:rPr>
           <w:lang w:val="es-MX"/>
+        </w:rPr>
+      </w:pPr>
+    </w:p>
+    <w:p>
+      <w:pPr>
+        <w:rPr>
+          <w:lang w:val="es-MX"/>
+        </w:rPr>
+      </w:pPr>
+      <w:r>
+        <w:rPr>
+          <w:lang w:val="es-MX"/>
+        </w:rPr>
+        <w:br w:type="page"/>
+      </w:r>
+    </w:p>
+    <w:p>
+      <w:pPr>
+        <w:rPr>
+          <w:b/>
+          <w:u w:val="single"/>
+          <w:lang w:val="es-MX"/>
+        </w:rPr>
+      </w:pPr>
+      <w:r>
+        <w:rPr>
+          <w:b/>
+          <w:u w:val="single"/>
+          <w:lang w:val="es-MX"/>
+        </w:rPr>
+        <w:lastRenderedPageBreak/>
+        <w:t>17/02/2024   Nuevas modificaciones</w:t>
+      </w:r>
+    </w:p>
+    <w:p>
+      <w:pPr>
+        <w:jc w:val="center"/>
+        <w:rPr>
+          <w:lang w:val="es-MX"/>
+        </w:rPr>
+      </w:pPr>
+      <w:r>
+        <w:rPr>
+          <w:noProof/>
+          <w:lang w:eastAsia="es-AR"/>
+        </w:rPr>
+        <w:drawing>
+          <wp:inline distT="0" distB="0" distL="0" distR="0" wp14:anchorId="617DAAD9" wp14:editId="63850152">
+            <wp:extent cx="2800350" cy="352425"/>
+            <wp:effectExtent l="0" t="0" r="0" b="9525"/>
+            <wp:docPr id="22" name="Imagen 22"/>
+            <wp:cNvGraphicFramePr>
+              <a:graphicFrameLocks xmlns:a="http://schemas.openxmlformats.org/drawingml/2006/main" noChangeAspect="1"/>
+            </wp:cNvGraphicFramePr>
+            <a:graphic xmlns:a="http://schemas.openxmlformats.org/drawingml/2006/main">
+              <a:graphicData uri="http://schemas.openxmlformats.org/drawingml/2006/picture">
+                <pic:pic xmlns:pic="http://schemas.openxmlformats.org/drawingml/2006/picture">
+                  <pic:nvPicPr>
+                    <pic:cNvPr id="0" name=""/>
+                    <pic:cNvPicPr/>
+                  </pic:nvPicPr>
+                  <pic:blipFill>
+                    <a:blip r:embed="rId38"/>
+                    <a:stretch>
+                      <a:fillRect/>
+                    </a:stretch>
+                  </pic:blipFill>
+                  <pic:spPr>
+                    <a:xfrm>
+                      <a:off x="0" y="0"/>
+                      <a:ext cx="2800350" cy="352425"/>
+                    </a:xfrm>
+                    <a:prstGeom prst="rect">
+                      <a:avLst/>
+                    </a:prstGeom>
+                  </pic:spPr>
+                </pic:pic>
+              </a:graphicData>
+            </a:graphic>
+          </wp:inline>
+        </w:drawing>
+      </w:r>
+    </w:p>
+    <w:p>
+      <w:pPr>
+        <w:rPr>
+          <w:rFonts w:ascii="Segoe UI" w:hAnsi="Segoe UI" w:cs="Segoe UI"/>
+          <w:color w:val="212121"/>
+          <w:sz w:val="18"/>
+          <w:szCs w:val="18"/>
+          <w:shd w:val="clear" w:color="auto" w:fill="FFFFFF"/>
+        </w:rPr>
+      </w:pPr>
+      <w:r>
+        <w:rPr>
+          <w:rFonts w:ascii="Segoe UI" w:hAnsi="Segoe UI" w:cs="Segoe UI"/>
+          <w:color w:val="212121"/>
+          <w:sz w:val="18"/>
+          <w:szCs w:val="18"/>
+          <w:shd w:val="clear" w:color="auto" w:fill="FFFFFF"/>
+        </w:rPr>
+        <w:t>Busca en la tabla Productos por Código QR un producto y modifica el ID del Usuario que se le es pasado como parámetro. Tanto el “</w:t>
+      </w:r>
+      <w:proofErr w:type="spellStart"/>
+      <w:r>
+        <w:rPr>
+          <w:rFonts w:ascii="Segoe UI" w:hAnsi="Segoe UI" w:cs="Segoe UI"/>
+          <w:color w:val="212121"/>
+          <w:sz w:val="18"/>
+          <w:szCs w:val="18"/>
+          <w:shd w:val="clear" w:color="auto" w:fill="FFFFFF"/>
+        </w:rPr>
+        <w:t>código_qr</w:t>
+      </w:r>
+      <w:proofErr w:type="spellEnd"/>
+      <w:r>
+        <w:rPr>
+          <w:rFonts w:ascii="Segoe UI" w:hAnsi="Segoe UI" w:cs="Segoe UI"/>
+          <w:color w:val="212121"/>
+          <w:sz w:val="18"/>
+          <w:szCs w:val="18"/>
+          <w:shd w:val="clear" w:color="auto" w:fill="FFFFFF"/>
+        </w:rPr>
+        <w:t xml:space="preserve"> como el </w:t>
+      </w:r>
+      <w:proofErr w:type="spellStart"/>
+      <w:r>
+        <w:rPr>
+          <w:rFonts w:ascii="Segoe UI" w:hAnsi="Segoe UI" w:cs="Segoe UI"/>
+          <w:color w:val="212121"/>
+          <w:sz w:val="18"/>
+          <w:szCs w:val="18"/>
+          <w:shd w:val="clear" w:color="auto" w:fill="FFFFFF"/>
+        </w:rPr>
+        <w:t>usuario_id</w:t>
+      </w:r>
+      <w:proofErr w:type="spellEnd"/>
+      <w:r>
+        <w:rPr>
+          <w:rFonts w:ascii="Segoe UI" w:hAnsi="Segoe UI" w:cs="Segoe UI"/>
+          <w:color w:val="212121"/>
+          <w:sz w:val="18"/>
+          <w:szCs w:val="18"/>
+          <w:shd w:val="clear" w:color="auto" w:fill="FFFFFF"/>
+        </w:rPr>
+        <w:t xml:space="preserve">” son recibidos como objeto </w:t>
+      </w:r>
+      <w:proofErr w:type="spellStart"/>
+      <w:r>
+        <w:rPr>
+          <w:rFonts w:ascii="Segoe UI" w:hAnsi="Segoe UI" w:cs="Segoe UI"/>
+          <w:color w:val="212121"/>
+          <w:sz w:val="18"/>
+          <w:szCs w:val="18"/>
+          <w:shd w:val="clear" w:color="auto" w:fill="FFFFFF"/>
+        </w:rPr>
+        <w:t>Json</w:t>
+      </w:r>
+      <w:proofErr w:type="spellEnd"/>
+      <w:r>
+        <w:rPr>
+          <w:rFonts w:ascii="Segoe UI" w:hAnsi="Segoe UI" w:cs="Segoe UI"/>
+          <w:color w:val="212121"/>
+          <w:sz w:val="18"/>
+          <w:szCs w:val="18"/>
+          <w:shd w:val="clear" w:color="auto" w:fill="FFFFFF"/>
+        </w:rPr>
+        <w:t>.</w:t>
+      </w:r>
+    </w:p>
+    <w:p>
+      <w:pPr>
+        <w:rPr>
+          <w:lang w:val="es-MX"/>
+        </w:rPr>
+      </w:pPr>
+      <w:r>
+        <w:rPr>
+          <w:rFonts w:ascii="Segoe UI" w:hAnsi="Segoe UI" w:cs="Segoe UI"/>
+          <w:color w:val="212121"/>
+          <w:sz w:val="18"/>
+          <w:szCs w:val="18"/>
+          <w:shd w:val="clear" w:color="auto" w:fill="FFFFFF"/>
+        </w:rPr>
+        <w:t>https://freetags.mysite.com.ar/api/index.php/productbyqrcode</w:t>
+      </w:r>
+    </w:p>
+    <w:p>
+      <w:pPr>
+        <w:rPr>
+          <w:lang w:val="es-MX"/>
+        </w:rPr>
+      </w:pPr>
+      <w:r>
+        <w:rPr>
+          <w:noProof/>
+          <w:lang w:eastAsia="es-AR"/>
+        </w:rPr>
+        <w:drawing>
+          <wp:inline distT="0" distB="0" distL="0" distR="0" wp14:anchorId="645958F1" wp14:editId="34F93B84">
+            <wp:extent cx="5400040" cy="1916104"/>
+            <wp:effectExtent l="0" t="0" r="0" b="8255"/>
+            <wp:docPr id="7" name="Imagen 7"/>
+            <wp:cNvGraphicFramePr>
+              <a:graphicFrameLocks xmlns:a="http://schemas.openxmlformats.org/drawingml/2006/main" noChangeAspect="1"/>
+            </wp:cNvGraphicFramePr>
+            <a:graphic xmlns:a="http://schemas.openxmlformats.org/drawingml/2006/main">
+              <a:graphicData uri="http://schemas.openxmlformats.org/drawingml/2006/picture">
+                <pic:pic xmlns:pic="http://schemas.openxmlformats.org/drawingml/2006/picture">
+                  <pic:nvPicPr>
+                    <pic:cNvPr id="0" name=""/>
+                    <pic:cNvPicPr/>
+                  </pic:nvPicPr>
+                  <pic:blipFill>
+                    <a:blip r:embed="rId39"/>
+                    <a:stretch>
+                      <a:fillRect/>
+                    </a:stretch>
+                  </pic:blipFill>
+                  <pic:spPr>
+                    <a:xfrm>
+                      <a:off x="0" y="0"/>
+                      <a:ext cx="5400040" cy="1916104"/>
+                    </a:xfrm>
+                    <a:prstGeom prst="rect">
+                      <a:avLst/>
+                    </a:prstGeom>
+                  </pic:spPr>
+                </pic:pic>
+              </a:graphicData>
+            </a:graphic>
+          </wp:inline>
+        </w:drawing>
+      </w:r>
+    </w:p>
+    <w:p>
+      <w:pPr>
+        <w:rPr>
+          <w:lang w:val="es-MX"/>
+        </w:rPr>
+      </w:pPr>
+      <w:r>
+        <w:rPr>
+          <w:lang w:val="es-MX"/>
+        </w:rPr>
+        <w:t>Respuestas OK:</w:t>
+      </w:r>
+    </w:p>
+    <w:p>
+      <w:pPr>
+        <w:rPr>
+          <w:lang w:val="es-MX"/>
+        </w:rPr>
+      </w:pPr>
+      <w:r>
+        <w:rPr>
+          <w:noProof/>
+          <w:lang w:eastAsia="es-AR"/>
+        </w:rPr>
+        <w:drawing>
+          <wp:inline distT="0" distB="0" distL="0" distR="0" wp14:anchorId="17DF5F2B" wp14:editId="6F52AC37">
+            <wp:extent cx="5391150" cy="2209800"/>
+            <wp:effectExtent l="0" t="0" r="0" b="0"/>
+            <wp:docPr id="8" name="Imagen 8"/>
+            <wp:cNvGraphicFramePr>
+              <a:graphicFrameLocks xmlns:a="http://schemas.openxmlformats.org/drawingml/2006/main" noChangeAspect="1"/>
+            </wp:cNvGraphicFramePr>
+            <a:graphic xmlns:a="http://schemas.openxmlformats.org/drawingml/2006/main">
+              <a:graphicData uri="http://schemas.openxmlformats.org/drawingml/2006/picture">
+                <pic:pic xmlns:pic="http://schemas.openxmlformats.org/drawingml/2006/picture">
+                  <pic:nvPicPr>
+                    <pic:cNvPr id="0" name=""/>
+                    <pic:cNvPicPr/>
+                  </pic:nvPicPr>
+                  <pic:blipFill>
+                    <a:blip r:embed="rId40"/>
+                    <a:stretch>
+                      <a:fillRect/>
+                    </a:stretch>
+                  </pic:blipFill>
+                  <pic:spPr>
+                    <a:xfrm>
+                      <a:off x="0" y="0"/>
+                      <a:ext cx="5391150" cy="2209800"/>
+                    </a:xfrm>
+                    <a:prstGeom prst="rect">
+                      <a:avLst/>
+                    </a:prstGeom>
+                  </pic:spPr>
+                </pic:pic>
+              </a:graphicData>
+            </a:graphic>
+          </wp:inline>
+        </w:drawing>
+      </w:r>
+    </w:p>
+    <w:p>
+      <w:pPr>
+        <w:rPr>
+          <w:lang w:val="es-MX"/>
+        </w:rPr>
+      </w:pPr>
+      <w:r>
+        <w:rPr>
+          <w:lang w:val="es-MX"/>
+        </w:rPr>
+        <w:t xml:space="preserve">Respuesta porque el </w:t>
+      </w:r>
+      <w:proofErr w:type="spellStart"/>
+      <w:r>
+        <w:rPr>
+          <w:lang w:val="es-MX"/>
+        </w:rPr>
+        <w:t>Codigo</w:t>
+      </w:r>
+      <w:proofErr w:type="spellEnd"/>
+      <w:r>
+        <w:rPr>
+          <w:lang w:val="es-MX"/>
+        </w:rPr>
+        <w:t xml:space="preserve"> </w:t>
+      </w:r>
+      <w:proofErr w:type="spellStart"/>
+      <w:r>
+        <w:rPr>
+          <w:lang w:val="es-MX"/>
+        </w:rPr>
+        <w:t>Qr</w:t>
+      </w:r>
+      <w:proofErr w:type="spellEnd"/>
+      <w:r>
+        <w:rPr>
+          <w:lang w:val="es-MX"/>
+        </w:rPr>
+        <w:t xml:space="preserve"> no existe en la tabla productos:</w:t>
+      </w:r>
+    </w:p>
+    <w:p>
+      <w:pPr>
+        <w:rPr>
+          <w:lang w:val="es-MX"/>
+        </w:rPr>
+      </w:pPr>
+      <w:r>
+        <w:rPr>
+          <w:noProof/>
+          <w:lang w:eastAsia="es-AR"/>
+        </w:rPr>
+        <w:drawing>
+          <wp:inline distT="0" distB="0" distL="0" distR="0" wp14:anchorId="4B96A035" wp14:editId="5D96B32E">
+            <wp:extent cx="5400040" cy="1577608"/>
+            <wp:effectExtent l="0" t="0" r="0" b="3810"/>
+            <wp:docPr id="20" name="Imagen 20"/>
+            <wp:cNvGraphicFramePr>
+              <a:graphicFrameLocks xmlns:a="http://schemas.openxmlformats.org/drawingml/2006/main" noChangeAspect="1"/>
+            </wp:cNvGraphicFramePr>
+            <a:graphic xmlns:a="http://schemas.openxmlformats.org/drawingml/2006/main">
+              <a:graphicData uri="http://schemas.openxmlformats.org/drawingml/2006/picture">
+                <pic:pic xmlns:pic="http://schemas.openxmlformats.org/drawingml/2006/picture">
+                  <pic:nvPicPr>
+                    <pic:cNvPr id="0" name=""/>
+                    <pic:cNvPicPr/>
+                  </pic:nvPicPr>
+                  <pic:blipFill>
+                    <a:blip r:embed="rId41"/>
+                    <a:stretch>
+                      <a:fillRect/>
+                    </a:stretch>
+                  </pic:blipFill>
+                  <pic:spPr>
+                    <a:xfrm>
+                      <a:off x="0" y="0"/>
+                      <a:ext cx="5400040" cy="1577608"/>
+                    </a:xfrm>
+                    <a:prstGeom prst="rect">
+                      <a:avLst/>
+                    </a:prstGeom>
+                  </pic:spPr>
+                </pic:pic>
+              </a:graphicData>
+            </a:graphic>
+          </wp:inline>
+        </w:drawing>
+      </w:r>
+    </w:p>
+    <w:p>
+      <w:pPr>
+        <w:rPr>
+          <w:lang w:val="es-MX"/>
+        </w:rPr>
+      </w:pPr>
+      <w:r>
+        <w:rPr>
+          <w:lang w:val="es-MX"/>
+        </w:rPr>
+        <w:t>Respuesta porque el Id del usuario que se envía para modificar no existe en la tabla Usuarios:</w:t>
+      </w:r>
+    </w:p>
+    <w:p>
+      <w:pPr>
+        <w:rPr>
+          <w:lang w:val="es-MX"/>
+        </w:rPr>
+      </w:pPr>
+      <w:r>
+        <w:rPr>
+          <w:noProof/>
+          <w:lang w:eastAsia="es-AR"/>
+        </w:rPr>
+        <w:lastRenderedPageBreak/>
+        <w:drawing>
+          <wp:inline distT="0" distB="0" distL="0" distR="0" wp14:anchorId="3BB1B483" wp14:editId="3A0989E7">
+            <wp:extent cx="5400040" cy="1473127"/>
+            <wp:effectExtent l="0" t="0" r="0" b="0"/>
+            <wp:docPr id="21" name="Imagen 21"/>
+            <wp:cNvGraphicFramePr>
+              <a:graphicFrameLocks xmlns:a="http://schemas.openxmlformats.org/drawingml/2006/main" noChangeAspect="1"/>
+            </wp:cNvGraphicFramePr>
+            <a:graphic xmlns:a="http://schemas.openxmlformats.org/drawingml/2006/main">
+              <a:graphicData uri="http://schemas.openxmlformats.org/drawingml/2006/picture">
+                <pic:pic xmlns:pic="http://schemas.openxmlformats.org/drawingml/2006/picture">
+                  <pic:nvPicPr>
+                    <pic:cNvPr id="0" name=""/>
+                    <pic:cNvPicPr/>
+                  </pic:nvPicPr>
+                  <pic:blipFill>
+                    <a:blip r:embed="rId42"/>
+                    <a:stretch>
+                      <a:fillRect/>
+                    </a:stretch>
+                  </pic:blipFill>
+                  <pic:spPr>
+                    <a:xfrm>
+                      <a:off x="0" y="0"/>
+                      <a:ext cx="5400040" cy="1473127"/>
+                    </a:xfrm>
+                    <a:prstGeom prst="rect">
+                      <a:avLst/>
+                    </a:prstGeom>
+                  </pic:spPr>
+                </pic:pic>
+              </a:graphicData>
+            </a:graphic>
+          </wp:inline>
+        </w:drawing>
+      </w:r>
+    </w:p>
+    <w:p>
+      <w:pPr>
+        <w:rPr>
+          <w:lang w:val="es-MX"/>
+        </w:rPr>
+      </w:pPr>
+    </w:p>
+    <w:p>
+      <w:pPr>
+        <w:jc w:val="center"/>
+        <w:rPr>
+          <w:lang w:val="es-MX"/>
+        </w:rPr>
+      </w:pPr>
+      <w:r>
+        <w:rPr>
+          <w:noProof/>
+          <w:lang w:eastAsia="es-AR"/>
+        </w:rPr>
+        <w:drawing>
+          <wp:inline distT="0" distB="0" distL="0" distR="0" wp14:anchorId="2B608CA7" wp14:editId="5C533230">
+            <wp:extent cx="2619375" cy="257175"/>
+            <wp:effectExtent l="0" t="0" r="9525" b="9525"/>
+            <wp:docPr id="23" name="Imagen 23"/>
+            <wp:cNvGraphicFramePr>
+              <a:graphicFrameLocks xmlns:a="http://schemas.openxmlformats.org/drawingml/2006/main" noChangeAspect="1"/>
+            </wp:cNvGraphicFramePr>
+            <a:graphic xmlns:a="http://schemas.openxmlformats.org/drawingml/2006/main">
+              <a:graphicData uri="http://schemas.openxmlformats.org/drawingml/2006/picture">
+                <pic:pic xmlns:pic="http://schemas.openxmlformats.org/drawingml/2006/picture">
+                  <pic:nvPicPr>
+                    <pic:cNvPr id="0" name=""/>
+                    <pic:cNvPicPr/>
+                  </pic:nvPicPr>
+                  <pic:blipFill>
+                    <a:blip r:embed="rId43"/>
+                    <a:stretch>
+                      <a:fillRect/>
+                    </a:stretch>
+                  </pic:blipFill>
+                  <pic:spPr>
+                    <a:xfrm>
+                      <a:off x="0" y="0"/>
+                      <a:ext cx="2619375" cy="257175"/>
+                    </a:xfrm>
+                    <a:prstGeom prst="rect">
+                      <a:avLst/>
+                    </a:prstGeom>
+                  </pic:spPr>
+                </pic:pic>
+              </a:graphicData>
+            </a:graphic>
+          </wp:inline>
+        </w:drawing>
+      </w:r>
+    </w:p>
+    <w:p>
+      <w:pPr>
+        <w:rPr>
+          <w:rFonts w:ascii="Segoe UI" w:hAnsi="Segoe UI" w:cs="Segoe UI"/>
+          <w:color w:val="212121"/>
+          <w:sz w:val="18"/>
+          <w:szCs w:val="18"/>
+          <w:shd w:val="clear" w:color="auto" w:fill="FFFFFF"/>
+        </w:rPr>
+      </w:pPr>
+      <w:hyperlink r:id="rId44" w:history="1">
+        <w:r>
+          <w:rPr>
+            <w:rStyle w:val="Hipervnculo"/>
+            <w:rFonts w:ascii="Segoe UI" w:hAnsi="Segoe UI" w:cs="Segoe UI"/>
+            <w:sz w:val="18"/>
+            <w:szCs w:val="18"/>
+            <w:shd w:val="clear" w:color="auto" w:fill="FFFFFF"/>
+          </w:rPr>
+          <w:t>https://freetags.mysite.com.ar/api/index.php/productbysocialreason/1</w:t>
+        </w:r>
+      </w:hyperlink>
+    </w:p>
+    <w:p>
+      <w:pPr>
+        <w:rPr>
+          <w:rFonts w:ascii="Segoe UI" w:hAnsi="Segoe UI" w:cs="Segoe UI"/>
+          <w:color w:val="212121"/>
+          <w:sz w:val="18"/>
+          <w:szCs w:val="18"/>
+          <w:shd w:val="clear" w:color="auto" w:fill="FFFFFF"/>
+        </w:rPr>
+      </w:pPr>
+      <w:r>
+        <w:rPr>
+          <w:noProof/>
+          <w:lang w:eastAsia="es-AR"/>
+        </w:rPr>
+        <w:drawing>
+          <wp:inline distT="0" distB="0" distL="0" distR="0" wp14:anchorId="09D9B798" wp14:editId="3EF59F86">
+            <wp:extent cx="4381500" cy="3990975"/>
+            <wp:effectExtent l="0" t="0" r="0" b="9525"/>
+            <wp:docPr id="24" name="Imagen 24"/>
+            <wp:cNvGraphicFramePr>
+              <a:graphicFrameLocks xmlns:a="http://schemas.openxmlformats.org/drawingml/2006/main" noChangeAspect="1"/>
+            </wp:cNvGraphicFramePr>
+            <a:graphic xmlns:a="http://schemas.openxmlformats.org/drawingml/2006/main">
+              <a:graphicData uri="http://schemas.openxmlformats.org/drawingml/2006/picture">
+                <pic:pic xmlns:pic="http://schemas.openxmlformats.org/drawingml/2006/picture">
+                  <pic:nvPicPr>
+                    <pic:cNvPr id="0" name=""/>
+                    <pic:cNvPicPr/>
+                  </pic:nvPicPr>
+                  <pic:blipFill>
+                    <a:blip r:embed="rId45"/>
+                    <a:stretch>
+                      <a:fillRect/>
+                    </a:stretch>
+                  </pic:blipFill>
+                  <pic:spPr>
+                    <a:xfrm>
+                      <a:off x="0" y="0"/>
+                      <a:ext cx="4381500" cy="3990975"/>
+                    </a:xfrm>
+                    <a:prstGeom prst="rect">
+                      <a:avLst/>
+                    </a:prstGeom>
+                  </pic:spPr>
+                </pic:pic>
+              </a:graphicData>
+            </a:graphic>
+          </wp:inline>
+        </w:drawing>
+      </w:r>
+    </w:p>
+    <w:p>
+      <w:pPr>
+        <w:rPr>
+          <w:lang w:val="es-MX"/>
+        </w:rPr>
+      </w:pPr>
+    </w:p>
+    <w:p>
+      <w:pPr>
+        <w:rPr>
+          <w:lang w:val="es-MX"/>
+        </w:rPr>
+      </w:pPr>
+      <w:r>
+        <w:rPr>
+          <w:lang w:val="es-MX"/>
+        </w:rPr>
+        <w:br w:type="page"/>
+      </w:r>
+    </w:p>
+    <w:p>
+      <w:pPr>
+        <w:jc w:val="center"/>
+        <w:rPr>
+          <w:lang w:val="es-MX"/>
+        </w:rPr>
+      </w:pPr>
+      <w:r>
+        <w:rPr>
+          <w:noProof/>
+          <w:lang w:eastAsia="es-AR"/>
+        </w:rPr>
+        <w:lastRenderedPageBreak/>
+        <w:drawing>
+          <wp:inline distT="0" distB="0" distL="0" distR="0" wp14:anchorId="22EFE6DE" wp14:editId="68788A51">
+            <wp:extent cx="2114550" cy="266700"/>
+            <wp:effectExtent l="0" t="0" r="0" b="0"/>
+            <wp:docPr id="25" name="Imagen 25"/>
+            <wp:cNvGraphicFramePr>
+              <a:graphicFrameLocks xmlns:a="http://schemas.openxmlformats.org/drawingml/2006/main" noChangeAspect="1"/>
+            </wp:cNvGraphicFramePr>
+            <a:graphic xmlns:a="http://schemas.openxmlformats.org/drawingml/2006/main">
+              <a:graphicData uri="http://schemas.openxmlformats.org/drawingml/2006/picture">
+                <pic:pic xmlns:pic="http://schemas.openxmlformats.org/drawingml/2006/picture">
+                  <pic:nvPicPr>
+                    <pic:cNvPr id="0" name=""/>
+                    <pic:cNvPicPr/>
+                  </pic:nvPicPr>
+                  <pic:blipFill>
+                    <a:blip r:embed="rId46"/>
+                    <a:stretch>
+                      <a:fillRect/>
+                    </a:stretch>
+                  </pic:blipFill>
+                  <pic:spPr>
+                    <a:xfrm>
+                      <a:off x="0" y="0"/>
+                      <a:ext cx="2114550" cy="266700"/>
+                    </a:xfrm>
+                    <a:prstGeom prst="rect">
+                      <a:avLst/>
+                    </a:prstGeom>
+                  </pic:spPr>
+                </pic:pic>
+              </a:graphicData>
+            </a:graphic>
+          </wp:inline>
+        </w:drawing>
+      </w:r>
+    </w:p>
+    <w:p>
+      <w:pPr>
+        <w:rPr>
+          <w:rFonts w:ascii="Segoe UI" w:hAnsi="Segoe UI" w:cs="Segoe UI"/>
+          <w:color w:val="212121"/>
+          <w:sz w:val="18"/>
+          <w:szCs w:val="18"/>
+          <w:shd w:val="clear" w:color="auto" w:fill="FFFFFF"/>
+        </w:rPr>
+      </w:pPr>
+      <w:r>
+        <w:rPr>
+          <w:rFonts w:ascii="Segoe UI" w:hAnsi="Segoe UI" w:cs="Segoe UI"/>
+          <w:color w:val="212121"/>
+          <w:sz w:val="18"/>
+          <w:szCs w:val="18"/>
+          <w:shd w:val="clear" w:color="auto" w:fill="FFFFFF"/>
+        </w:rPr>
+        <w:t>En este caso tiene asignado un “</w:t>
+      </w:r>
+      <w:proofErr w:type="spellStart"/>
+      <w:r>
+        <w:rPr>
+          <w:rFonts w:ascii="Segoe UI" w:hAnsi="Segoe UI" w:cs="Segoe UI"/>
+          <w:color w:val="212121"/>
+          <w:sz w:val="18"/>
+          <w:szCs w:val="18"/>
+          <w:shd w:val="clear" w:color="auto" w:fill="FFFFFF"/>
+        </w:rPr>
+        <w:t>usuario_id</w:t>
+      </w:r>
+      <w:proofErr w:type="spellEnd"/>
+      <w:r>
+        <w:rPr>
+          <w:rFonts w:ascii="Segoe UI" w:hAnsi="Segoe UI" w:cs="Segoe UI"/>
+          <w:color w:val="212121"/>
+          <w:sz w:val="18"/>
+          <w:szCs w:val="18"/>
+          <w:shd w:val="clear" w:color="auto" w:fill="FFFFFF"/>
+        </w:rPr>
+        <w:t>”</w:t>
+      </w:r>
+    </w:p>
+    <w:p>
+      <w:pPr>
+        <w:rPr>
+          <w:rFonts w:ascii="Segoe UI" w:hAnsi="Segoe UI" w:cs="Segoe UI"/>
+          <w:color w:val="212121"/>
+          <w:sz w:val="18"/>
+          <w:szCs w:val="18"/>
+          <w:shd w:val="clear" w:color="auto" w:fill="FFFFFF"/>
+        </w:rPr>
+      </w:pPr>
+      <w:hyperlink r:id="rId47" w:history="1">
+        <w:r>
+          <w:rPr>
+            <w:rStyle w:val="Hipervnculo"/>
+            <w:rFonts w:ascii="Segoe UI" w:hAnsi="Segoe UI" w:cs="Segoe UI"/>
+            <w:sz w:val="18"/>
+            <w:szCs w:val="18"/>
+            <w:shd w:val="clear" w:color="auto" w:fill="FFFFFF"/>
+          </w:rPr>
+          <w:t>https://freetags.mysite.com.ar/api/index.php/productbyqrcode/</w:t>
+        </w:r>
+        <w:r>
+          <w:rPr>
+            <w:rStyle w:val="Hipervnculo"/>
+            <w:rFonts w:ascii="Segoe UI" w:hAnsi="Segoe UI" w:cs="Segoe UI"/>
+            <w:sz w:val="18"/>
+            <w:szCs w:val="18"/>
+            <w:highlight w:val="green"/>
+            <w:shd w:val="clear" w:color="auto" w:fill="FFFFFF"/>
+          </w:rPr>
+          <w:t>d66eed33</w:t>
+        </w:r>
+      </w:hyperlink>
+    </w:p>
+    <w:p>
+      <w:pPr>
+        <w:rPr>
+          <w:rFonts w:ascii="Segoe UI" w:hAnsi="Segoe UI" w:cs="Segoe UI"/>
+          <w:color w:val="212121"/>
+          <w:sz w:val="18"/>
+          <w:szCs w:val="18"/>
+          <w:shd w:val="clear" w:color="auto" w:fill="FFFFFF"/>
+        </w:rPr>
+      </w:pPr>
+      <w:r>
+        <w:rPr>
+          <w:rFonts w:ascii="Segoe UI" w:hAnsi="Segoe UI" w:cs="Segoe UI"/>
+          <w:color w:val="212121"/>
+          <w:sz w:val="18"/>
+          <w:szCs w:val="18"/>
+          <w:shd w:val="clear" w:color="auto" w:fill="FFFFFF"/>
+        </w:rPr>
+        <w:t xml:space="preserve">Para </w:t>
+      </w:r>
+      <w:r>
+        <w:rPr>
+          <w:rFonts w:ascii="Segoe UI" w:hAnsi="Segoe UI" w:cs="Segoe UI"/>
+          <w:color w:val="212121"/>
+          <w:sz w:val="18"/>
+          <w:szCs w:val="18"/>
+          <w:shd w:val="clear" w:color="auto" w:fill="FFFFFF"/>
+        </w:rPr>
+        <w:t xml:space="preserve">este caso </w:t>
+      </w:r>
+      <w:r>
+        <w:rPr>
+          <w:rFonts w:ascii="Segoe UI" w:hAnsi="Segoe UI" w:cs="Segoe UI"/>
+          <w:color w:val="212121"/>
+          <w:sz w:val="18"/>
+          <w:szCs w:val="18"/>
+          <w:shd w:val="clear" w:color="auto" w:fill="FFFFFF"/>
+        </w:rPr>
+        <w:t xml:space="preserve">el producto no </w:t>
+      </w:r>
+      <w:r>
+        <w:rPr>
+          <w:rFonts w:ascii="Segoe UI" w:hAnsi="Segoe UI" w:cs="Segoe UI"/>
+          <w:color w:val="212121"/>
+          <w:sz w:val="18"/>
+          <w:szCs w:val="18"/>
+          <w:shd w:val="clear" w:color="auto" w:fill="FFFFFF"/>
+        </w:rPr>
+        <w:t>tiene asignado un “</w:t>
+      </w:r>
+      <w:proofErr w:type="spellStart"/>
+      <w:r>
+        <w:rPr>
+          <w:rFonts w:ascii="Segoe UI" w:hAnsi="Segoe UI" w:cs="Segoe UI"/>
+          <w:color w:val="212121"/>
+          <w:sz w:val="18"/>
+          <w:szCs w:val="18"/>
+          <w:shd w:val="clear" w:color="auto" w:fill="FFFFFF"/>
+        </w:rPr>
+        <w:t>usuario_id</w:t>
+      </w:r>
+      <w:proofErr w:type="spellEnd"/>
+      <w:r>
+        <w:rPr>
+          <w:rFonts w:ascii="Segoe UI" w:hAnsi="Segoe UI" w:cs="Segoe UI"/>
+          <w:color w:val="212121"/>
+          <w:sz w:val="18"/>
+          <w:szCs w:val="18"/>
+          <w:shd w:val="clear" w:color="auto" w:fill="FFFFFF"/>
+        </w:rPr>
+        <w:t>”</w:t>
+      </w:r>
+    </w:p>
+    <w:p>
+      <w:pPr>
+        <w:rPr>
+          <w:rFonts w:ascii="Segoe UI" w:hAnsi="Segoe UI" w:cs="Segoe UI"/>
+          <w:color w:val="212121"/>
+          <w:sz w:val="18"/>
+          <w:szCs w:val="18"/>
+          <w:shd w:val="clear" w:color="auto" w:fill="FFFFFF"/>
+        </w:rPr>
+      </w:pPr>
+      <w:hyperlink r:id="rId48" w:history="1">
+        <w:r>
+          <w:rPr>
+            <w:rStyle w:val="Hipervnculo"/>
+            <w:rFonts w:ascii="Segoe UI" w:hAnsi="Segoe UI" w:cs="Segoe UI"/>
+            <w:sz w:val="18"/>
+            <w:szCs w:val="18"/>
+            <w:shd w:val="clear" w:color="auto" w:fill="FFFFFF"/>
+          </w:rPr>
+          <w:t>https://freetags.mysite.com.ar/api/index.php/productbyqrcode/</w:t>
+        </w:r>
+        <w:r>
+          <w:rPr>
+            <w:rFonts w:ascii="Segoe UI" w:hAnsi="Segoe UI" w:cs="Segoe UI"/>
+            <w:color w:val="212121"/>
+            <w:sz w:val="18"/>
+            <w:szCs w:val="18"/>
+            <w:highlight w:val="magenta"/>
+            <w:shd w:val="clear" w:color="auto" w:fill="FFFFFF"/>
+          </w:rPr>
+          <w:t>b0529d0a</w:t>
+        </w:r>
+      </w:hyperlink>
+    </w:p>
+    <w:p>
+      <w:pPr>
+        <w:rPr>
+          <w:rFonts w:ascii="Segoe UI" w:hAnsi="Segoe UI" w:cs="Segoe UI"/>
+          <w:color w:val="212121"/>
+          <w:sz w:val="18"/>
+          <w:szCs w:val="18"/>
+          <w:shd w:val="clear" w:color="auto" w:fill="FFFFFF"/>
+        </w:rPr>
+      </w:pPr>
+    </w:p>
+    <w:p>
+      <w:pPr>
+        <w:rPr>
+          <w:rFonts w:ascii="Segoe UI" w:hAnsi="Segoe UI" w:cs="Segoe UI"/>
+          <w:b/>
+          <w:color w:val="212121"/>
+          <w:sz w:val="18"/>
+          <w:szCs w:val="18"/>
+          <w:shd w:val="clear" w:color="auto" w:fill="FFFFFF"/>
+        </w:rPr>
+      </w:pPr>
+      <w:r>
+        <w:rPr>
+          <w:rFonts w:ascii="Segoe UI" w:hAnsi="Segoe UI" w:cs="Segoe UI"/>
+          <w:b/>
+          <w:color w:val="212121"/>
+          <w:sz w:val="18"/>
+          <w:szCs w:val="18"/>
+          <w:shd w:val="clear" w:color="auto" w:fill="FFFFFF"/>
+        </w:rPr>
+        <w:t>Salida OK</w:t>
+      </w:r>
+      <w:r>
+        <w:rPr>
+          <w:rFonts w:ascii="Segoe UI" w:hAnsi="Segoe UI" w:cs="Segoe UI"/>
+          <w:b/>
+          <w:color w:val="212121"/>
+          <w:sz w:val="18"/>
+          <w:szCs w:val="18"/>
+          <w:shd w:val="clear" w:color="auto" w:fill="FFFFFF"/>
+        </w:rPr>
+        <w:t xml:space="preserve"> cuando existe el código </w:t>
+      </w:r>
+      <w:proofErr w:type="spellStart"/>
+      <w:r>
+        <w:rPr>
+          <w:rFonts w:ascii="Segoe UI" w:hAnsi="Segoe UI" w:cs="Segoe UI"/>
+          <w:b/>
+          <w:color w:val="212121"/>
+          <w:sz w:val="18"/>
+          <w:szCs w:val="18"/>
+          <w:shd w:val="clear" w:color="auto" w:fill="FFFFFF"/>
+        </w:rPr>
+        <w:t>Qr</w:t>
+      </w:r>
+      <w:proofErr w:type="spellEnd"/>
+      <w:r>
+        <w:rPr>
+          <w:rFonts w:ascii="Segoe UI" w:hAnsi="Segoe UI" w:cs="Segoe UI"/>
+          <w:b/>
+          <w:color w:val="212121"/>
+          <w:sz w:val="18"/>
+          <w:szCs w:val="18"/>
+          <w:shd w:val="clear" w:color="auto" w:fill="FFFFFF"/>
+        </w:rPr>
+        <w:t xml:space="preserve"> y tienen asignado un usuario_id</w:t>
+      </w:r>
+      <w:bookmarkStart w:id="0" w:name="_GoBack"/>
+      <w:bookmarkEnd w:id="0"/>
+      <w:r>
+        <w:rPr>
+          <w:rFonts w:ascii="Segoe UI" w:hAnsi="Segoe UI" w:cs="Segoe UI"/>
+          <w:b/>
+          <w:color w:val="212121"/>
+          <w:sz w:val="18"/>
+          <w:szCs w:val="18"/>
+          <w:shd w:val="clear" w:color="auto" w:fill="FFFFFF"/>
+        </w:rPr>
+        <w:t>:</w:t>
+      </w:r>
+    </w:p>
+    <w:p>
+      <w:pPr>
+        <w:rPr>
+          <w:rFonts w:ascii="Segoe UI" w:hAnsi="Segoe UI" w:cs="Segoe UI"/>
+          <w:color w:val="212121"/>
+          <w:sz w:val="18"/>
+          <w:szCs w:val="18"/>
+          <w:shd w:val="clear" w:color="auto" w:fill="FFFFFF"/>
+        </w:rPr>
+      </w:pPr>
+      <w:r>
+        <w:rPr>
+          <w:noProof/>
+          <w:lang w:eastAsia="es-AR"/>
+        </w:rPr>
+        <w:drawing>
+          <wp:inline distT="0" distB="0" distL="0" distR="0" wp14:anchorId="32DB73C1" wp14:editId="689D032B">
+            <wp:extent cx="4495800" cy="5876925"/>
+            <wp:effectExtent l="0" t="0" r="0" b="9525"/>
+            <wp:docPr id="26" name="Imagen 26"/>
+            <wp:cNvGraphicFramePr>
+              <a:graphicFrameLocks xmlns:a="http://schemas.openxmlformats.org/drawingml/2006/main" noChangeAspect="1"/>
+            </wp:cNvGraphicFramePr>
+            <a:graphic xmlns:a="http://schemas.openxmlformats.org/drawingml/2006/main">
+              <a:graphicData uri="http://schemas.openxmlformats.org/drawingml/2006/picture">
+                <pic:pic xmlns:pic="http://schemas.openxmlformats.org/drawingml/2006/picture">
+                  <pic:nvPicPr>
+                    <pic:cNvPr id="0" name=""/>
+                    <pic:cNvPicPr/>
+                  </pic:nvPicPr>
+                  <pic:blipFill>
+                    <a:blip r:embed="rId49"/>
+                    <a:stretch>
+                      <a:fillRect/>
+                    </a:stretch>
+                  </pic:blipFill>
+                  <pic:spPr>
+                    <a:xfrm>
+                      <a:off x="0" y="0"/>
+                      <a:ext cx="4495800" cy="5876925"/>
+                    </a:xfrm>
+                    <a:prstGeom prst="rect">
+                      <a:avLst/>
+                    </a:prstGeom>
+                  </pic:spPr>
+                </pic:pic>
+              </a:graphicData>
+            </a:graphic>
+          </wp:inline>
+        </w:drawing>
+      </w:r>
+    </w:p>
+    <w:p>
+      <w:pPr>
+        <w:rPr>
+          <w:rFonts w:ascii="Segoe UI" w:hAnsi="Segoe UI" w:cs="Segoe UI"/>
+          <w:color w:val="212121"/>
+          <w:sz w:val="18"/>
+          <w:szCs w:val="18"/>
+          <w:shd w:val="clear" w:color="auto" w:fill="FFFFFF"/>
+        </w:rPr>
+      </w:pPr>
+      <w:r>
+        <w:rPr>
+          <w:rFonts w:ascii="Segoe UI" w:hAnsi="Segoe UI" w:cs="Segoe UI"/>
+          <w:color w:val="212121"/>
+          <w:sz w:val="18"/>
+          <w:szCs w:val="18"/>
+          <w:shd w:val="clear" w:color="auto" w:fill="FFFFFF"/>
+        </w:rPr>
+        <w:br w:type="page"/>
+      </w:r>
+    </w:p>
+    <w:p>
+      <w:pPr>
+        <w:rPr>
+          <w:rFonts w:ascii="Segoe UI" w:hAnsi="Segoe UI" w:cs="Segoe UI"/>
+          <w:b/>
+          <w:color w:val="212121"/>
+          <w:sz w:val="18"/>
+          <w:szCs w:val="18"/>
+          <w:shd w:val="clear" w:color="auto" w:fill="FFFFFF"/>
+        </w:rPr>
+      </w:pPr>
+      <w:r>
+        <w:rPr>
+          <w:rFonts w:ascii="Segoe UI" w:hAnsi="Segoe UI" w:cs="Segoe UI"/>
+          <w:b/>
+          <w:color w:val="212121"/>
+          <w:sz w:val="18"/>
+          <w:szCs w:val="18"/>
+          <w:shd w:val="clear" w:color="auto" w:fill="FFFFFF"/>
+        </w:rPr>
+        <w:lastRenderedPageBreak/>
+        <w:t>Salida sin “</w:t>
+      </w:r>
+      <w:proofErr w:type="spellStart"/>
+      <w:r>
+        <w:rPr>
+          <w:rFonts w:ascii="Segoe UI" w:hAnsi="Segoe UI" w:cs="Segoe UI"/>
+          <w:b/>
+          <w:color w:val="212121"/>
+          <w:sz w:val="18"/>
+          <w:szCs w:val="18"/>
+          <w:shd w:val="clear" w:color="auto" w:fill="FFFFFF"/>
+        </w:rPr>
+        <w:t>usuario_id</w:t>
+      </w:r>
+      <w:proofErr w:type="spellEnd"/>
+      <w:r>
+        <w:rPr>
+          <w:rFonts w:ascii="Segoe UI" w:hAnsi="Segoe UI" w:cs="Segoe UI"/>
+          <w:b/>
+          <w:color w:val="212121"/>
+          <w:sz w:val="18"/>
+          <w:szCs w:val="18"/>
+          <w:shd w:val="clear" w:color="auto" w:fill="FFFFFF"/>
+        </w:rPr>
+        <w:t>” asignado:</w:t>
+      </w:r>
+    </w:p>
+    <w:p>
+      <w:pPr>
+        <w:rPr>
+          <w:rFonts w:ascii="Segoe UI" w:hAnsi="Segoe UI" w:cs="Segoe UI"/>
+          <w:color w:val="212121"/>
+          <w:sz w:val="18"/>
+          <w:szCs w:val="18"/>
+          <w:shd w:val="clear" w:color="auto" w:fill="FFFFFF"/>
+        </w:rPr>
+      </w:pPr>
+      <w:r>
+        <w:rPr>
+          <w:noProof/>
+          <w:lang w:eastAsia="es-AR"/>
+        </w:rPr>
+        <w:drawing>
+          <wp:inline distT="0" distB="0" distL="0" distR="0" wp14:anchorId="160B8657" wp14:editId="5A72A02A">
+            <wp:extent cx="5400040" cy="6973982"/>
+            <wp:effectExtent l="0" t="0" r="0" b="0"/>
+            <wp:docPr id="27" name="Imagen 27"/>
+            <wp:cNvGraphicFramePr>
+              <a:graphicFrameLocks xmlns:a="http://schemas.openxmlformats.org/drawingml/2006/main" noChangeAspect="1"/>
+            </wp:cNvGraphicFramePr>
+            <a:graphic xmlns:a="http://schemas.openxmlformats.org/drawingml/2006/main">
+              <a:graphicData uri="http://schemas.openxmlformats.org/drawingml/2006/picture">
+                <pic:pic xmlns:pic="http://schemas.openxmlformats.org/drawingml/2006/picture">
+                  <pic:nvPicPr>
+                    <pic:cNvPr id="0" name=""/>
+                    <pic:cNvPicPr/>
+                  </pic:nvPicPr>
+                  <pic:blipFill>
+                    <a:blip r:embed="rId50"/>
+                    <a:stretch>
+                      <a:fillRect/>
+                    </a:stretch>
+                  </pic:blipFill>
+                  <pic:spPr>
+                    <a:xfrm>
+                      <a:off x="0" y="0"/>
+                      <a:ext cx="5400040" cy="6973982"/>
+                    </a:xfrm>
+                    <a:prstGeom prst="rect">
+                      <a:avLst/>
+                    </a:prstGeom>
+                  </pic:spPr>
+                </pic:pic>
+              </a:graphicData>
+            </a:graphic>
+          </wp:inline>
+        </w:drawing>
+      </w:r>
+    </w:p>
+    <w:p>
+      <w:pPr>
+        <w:rPr>
+          <w:rFonts w:ascii="Segoe UI" w:hAnsi="Segoe UI" w:cs="Segoe UI"/>
+          <w:color w:val="212121"/>
+          <w:sz w:val="18"/>
+          <w:szCs w:val="18"/>
+          <w:shd w:val="clear" w:color="auto" w:fill="FFFFFF"/>
+        </w:rPr>
+      </w:pPr>
+      <w:r>
+        <w:rPr>
+          <w:rFonts w:ascii="Segoe UI" w:hAnsi="Segoe UI" w:cs="Segoe UI"/>
+          <w:color w:val="212121"/>
+          <w:sz w:val="18"/>
+          <w:szCs w:val="18"/>
+          <w:shd w:val="clear" w:color="auto" w:fill="FFFFFF"/>
+        </w:rPr>
+        <w:t xml:space="preserve">NOTA: Lo campos de INFO_USUARIO van a salir </w:t>
+      </w:r>
+      <w:proofErr w:type="spellStart"/>
+      <w:r>
+        <w:rPr>
+          <w:rFonts w:ascii="Segoe UI" w:hAnsi="Segoe UI" w:cs="Segoe UI"/>
+          <w:color w:val="212121"/>
+          <w:sz w:val="18"/>
+          <w:szCs w:val="18"/>
+          <w:shd w:val="clear" w:color="auto" w:fill="FFFFFF"/>
+        </w:rPr>
+        <w:t>vacios</w:t>
+      </w:r>
+      <w:proofErr w:type="spellEnd"/>
+    </w:p>
+    <w:p>
+      <w:pPr>
+        <w:shd w:val="clear" w:color="auto" w:fill="FFFFFE"/>
+        <w:spacing w:after="0" w:line="270" w:lineRule="atLeast"/>
+        <w:rPr>
+          <w:rFonts w:ascii="Courier New" w:eastAsia="Times New Roman" w:hAnsi="Courier New" w:cs="Courier New"/>
+          <w:color w:val="000000"/>
+          <w:sz w:val="18"/>
+          <w:szCs w:val="18"/>
+          <w:lang w:eastAsia="es-AR"/>
+        </w:rPr>
+      </w:pPr>
+      <w:r>
+        <w:rPr>
+          <w:rFonts w:ascii="Courier New" w:eastAsia="Times New Roman" w:hAnsi="Courier New" w:cs="Courier New"/>
+          <w:color w:val="000000"/>
+          <w:sz w:val="18"/>
+          <w:szCs w:val="18"/>
+          <w:lang w:eastAsia="es-AR"/>
+        </w:rPr>
+        <w:t>            </w:t>
+      </w:r>
+      <w:r>
+        <w:rPr>
+          <w:rFonts w:ascii="Courier New" w:eastAsia="Times New Roman" w:hAnsi="Courier New" w:cs="Courier New"/>
+          <w:color w:val="A31515"/>
+          <w:sz w:val="18"/>
+          <w:szCs w:val="18"/>
+          <w:lang w:eastAsia="es-AR"/>
+        </w:rPr>
+        <w:t>"titulo_3"</w:t>
+      </w:r>
+      <w:r>
+        <w:rPr>
+          <w:rFonts w:ascii="Courier New" w:eastAsia="Times New Roman" w:hAnsi="Courier New" w:cs="Courier New"/>
+          <w:color w:val="000000"/>
+          <w:sz w:val="18"/>
+          <w:szCs w:val="18"/>
+          <w:lang w:eastAsia="es-AR"/>
+        </w:rPr>
+        <w:t>: </w:t>
+      </w:r>
+      <w:r>
+        <w:rPr>
+          <w:rFonts w:ascii="Courier New" w:eastAsia="Times New Roman" w:hAnsi="Courier New" w:cs="Courier New"/>
+          <w:color w:val="0451A5"/>
+          <w:sz w:val="18"/>
+          <w:szCs w:val="18"/>
+          <w:lang w:eastAsia="es-AR"/>
+        </w:rPr>
+        <w:t>"INFO_USUARIO"</w:t>
+      </w:r>
+      <w:r>
+        <w:rPr>
+          <w:rFonts w:ascii="Courier New" w:eastAsia="Times New Roman" w:hAnsi="Courier New" w:cs="Courier New"/>
+          <w:color w:val="000000"/>
+          <w:sz w:val="18"/>
+          <w:szCs w:val="18"/>
+          <w:lang w:eastAsia="es-AR"/>
+        </w:rPr>
+        <w:t>,</w:t>
+      </w:r>
+    </w:p>
+    <w:p>
+      <w:pPr>
+        <w:shd w:val="clear" w:color="auto" w:fill="FFFFFE"/>
+        <w:spacing w:after="0" w:line="270" w:lineRule="atLeast"/>
+        <w:rPr>
+          <w:rFonts w:ascii="Courier New" w:eastAsia="Times New Roman" w:hAnsi="Courier New" w:cs="Courier New"/>
+          <w:color w:val="000000"/>
+          <w:sz w:val="18"/>
+          <w:szCs w:val="18"/>
+          <w:lang w:eastAsia="es-AR"/>
+        </w:rPr>
+      </w:pPr>
+      <w:r>
+        <w:rPr>
+          <w:rFonts w:ascii="Courier New" w:eastAsia="Times New Roman" w:hAnsi="Courier New" w:cs="Courier New"/>
+          <w:color w:val="000000"/>
+          <w:sz w:val="18"/>
+          <w:szCs w:val="18"/>
+          <w:lang w:eastAsia="es-AR"/>
+        </w:rPr>
+        <w:t>            </w:t>
+      </w:r>
+      <w:r>
+        <w:rPr>
+          <w:rFonts w:ascii="Courier New" w:eastAsia="Times New Roman" w:hAnsi="Courier New" w:cs="Courier New"/>
+          <w:color w:val="A31515"/>
+          <w:sz w:val="18"/>
+          <w:szCs w:val="18"/>
+          <w:lang w:eastAsia="es-AR"/>
+        </w:rPr>
+        <w:t>"email"</w:t>
+      </w:r>
+      <w:r>
+        <w:rPr>
+          <w:rFonts w:ascii="Courier New" w:eastAsia="Times New Roman" w:hAnsi="Courier New" w:cs="Courier New"/>
+          <w:color w:val="000000"/>
+          <w:sz w:val="18"/>
+          <w:szCs w:val="18"/>
+          <w:lang w:eastAsia="es-AR"/>
+        </w:rPr>
+        <w:t>: </w:t>
+      </w:r>
+      <w:r>
+        <w:rPr>
+          <w:rFonts w:ascii="Courier New" w:eastAsia="Times New Roman" w:hAnsi="Courier New" w:cs="Courier New"/>
+          <w:color w:val="0451A5"/>
+          <w:sz w:val="18"/>
+          <w:szCs w:val="18"/>
+          <w:lang w:eastAsia="es-AR"/>
+        </w:rPr>
+        <w:t>""</w:t>
+      </w:r>
+      <w:r>
+        <w:rPr>
+          <w:rFonts w:ascii="Courier New" w:eastAsia="Times New Roman" w:hAnsi="Courier New" w:cs="Courier New"/>
+          <w:color w:val="000000"/>
+          <w:sz w:val="18"/>
+          <w:szCs w:val="18"/>
+          <w:lang w:eastAsia="es-AR"/>
+        </w:rPr>
+        <w:t>,</w:t>
+      </w:r>
+    </w:p>
+    <w:p>
+      <w:pPr>
+        <w:shd w:val="clear" w:color="auto" w:fill="FFFFFE"/>
+        <w:spacing w:after="0" w:line="270" w:lineRule="atLeast"/>
+        <w:rPr>
+          <w:rFonts w:ascii="Courier New" w:eastAsia="Times New Roman" w:hAnsi="Courier New" w:cs="Courier New"/>
+          <w:color w:val="000000"/>
+          <w:sz w:val="18"/>
+          <w:szCs w:val="18"/>
+          <w:lang w:eastAsia="es-AR"/>
+        </w:rPr>
+      </w:pPr>
+      <w:r>
+        <w:rPr>
+          <w:rFonts w:ascii="Courier New" w:eastAsia="Times New Roman" w:hAnsi="Courier New" w:cs="Courier New"/>
+          <w:color w:val="000000"/>
+          <w:sz w:val="18"/>
+          <w:szCs w:val="18"/>
+          <w:lang w:eastAsia="es-AR"/>
+        </w:rPr>
+        <w:t>            </w:t>
+      </w:r>
+      <w:r>
+        <w:rPr>
+          <w:rFonts w:ascii="Courier New" w:eastAsia="Times New Roman" w:hAnsi="Courier New" w:cs="Courier New"/>
+          <w:color w:val="A31515"/>
+          <w:sz w:val="18"/>
+          <w:szCs w:val="18"/>
+          <w:lang w:eastAsia="es-AR"/>
+        </w:rPr>
+        <w:t>"rol"</w:t>
+      </w:r>
+      <w:r>
+        <w:rPr>
+          <w:rFonts w:ascii="Courier New" w:eastAsia="Times New Roman" w:hAnsi="Courier New" w:cs="Courier New"/>
+          <w:color w:val="000000"/>
+          <w:sz w:val="18"/>
+          <w:szCs w:val="18"/>
+          <w:lang w:eastAsia="es-AR"/>
+        </w:rPr>
+        <w:t>: </w:t>
+      </w:r>
+      <w:r>
+        <w:rPr>
+          <w:rFonts w:ascii="Courier New" w:eastAsia="Times New Roman" w:hAnsi="Courier New" w:cs="Courier New"/>
+          <w:color w:val="0451A5"/>
+          <w:sz w:val="18"/>
+          <w:szCs w:val="18"/>
+          <w:lang w:eastAsia="es-AR"/>
+        </w:rPr>
+        <w:t>""</w:t>
+      </w:r>
+      <w:r>
+        <w:rPr>
+          <w:rFonts w:ascii="Courier New" w:eastAsia="Times New Roman" w:hAnsi="Courier New" w:cs="Courier New"/>
+          <w:color w:val="000000"/>
+          <w:sz w:val="18"/>
+          <w:szCs w:val="18"/>
+          <w:lang w:eastAsia="es-AR"/>
+        </w:rPr>
+        <w:t>,</w:t>
+      </w:r>
+    </w:p>
+    <w:p>
+      <w:pPr>
+        <w:shd w:val="clear" w:color="auto" w:fill="FFFFFE"/>
+        <w:spacing w:after="0" w:line="270" w:lineRule="atLeast"/>
+        <w:rPr>
+          <w:rFonts w:ascii="Courier New" w:eastAsia="Times New Roman" w:hAnsi="Courier New" w:cs="Courier New"/>
+          <w:color w:val="000000"/>
+          <w:sz w:val="18"/>
+          <w:szCs w:val="18"/>
+          <w:lang w:eastAsia="es-AR"/>
+        </w:rPr>
+      </w:pPr>
+      <w:r>
+        <w:rPr>
+          <w:rFonts w:ascii="Courier New" w:eastAsia="Times New Roman" w:hAnsi="Courier New" w:cs="Courier New"/>
+          <w:color w:val="000000"/>
+          <w:sz w:val="18"/>
+          <w:szCs w:val="18"/>
+          <w:lang w:eastAsia="es-AR"/>
+        </w:rPr>
+        <w:t>            </w:t>
+      </w:r>
+      <w:r>
+        <w:rPr>
+          <w:rFonts w:ascii="Courier New" w:eastAsia="Times New Roman" w:hAnsi="Courier New" w:cs="Courier New"/>
+          <w:color w:val="A31515"/>
+          <w:sz w:val="18"/>
+          <w:szCs w:val="18"/>
+          <w:lang w:eastAsia="es-AR"/>
+        </w:rPr>
+        <w:t>"</w:t>
+      </w:r>
+      <w:proofErr w:type="spellStart"/>
+      <w:r>
+        <w:rPr>
+          <w:rFonts w:ascii="Courier New" w:eastAsia="Times New Roman" w:hAnsi="Courier New" w:cs="Courier New"/>
+          <w:color w:val="A31515"/>
+          <w:sz w:val="18"/>
+          <w:szCs w:val="18"/>
+          <w:lang w:eastAsia="es-AR"/>
+        </w:rPr>
+        <w:t>fecha_alta</w:t>
+      </w:r>
+      <w:proofErr w:type="spellEnd"/>
+      <w:r>
+        <w:rPr>
+          <w:rFonts w:ascii="Courier New" w:eastAsia="Times New Roman" w:hAnsi="Courier New" w:cs="Courier New"/>
+          <w:color w:val="A31515"/>
+          <w:sz w:val="18"/>
+          <w:szCs w:val="18"/>
+          <w:lang w:eastAsia="es-AR"/>
+        </w:rPr>
+        <w:t>"</w:t>
+      </w:r>
+      <w:r>
+        <w:rPr>
+          <w:rFonts w:ascii="Courier New" w:eastAsia="Times New Roman" w:hAnsi="Courier New" w:cs="Courier New"/>
+          <w:color w:val="000000"/>
+          <w:sz w:val="18"/>
+          <w:szCs w:val="18"/>
+          <w:lang w:eastAsia="es-AR"/>
+        </w:rPr>
+        <w:t>: </w:t>
+      </w:r>
+      <w:r>
+        <w:rPr>
+          <w:rFonts w:ascii="Courier New" w:eastAsia="Times New Roman" w:hAnsi="Courier New" w:cs="Courier New"/>
+          <w:color w:val="0451A5"/>
+          <w:sz w:val="18"/>
+          <w:szCs w:val="18"/>
+          <w:lang w:eastAsia="es-AR"/>
+        </w:rPr>
+        <w:t>""</w:t>
+      </w:r>
+      <w:r>
+        <w:rPr>
+          <w:rFonts w:ascii="Courier New" w:eastAsia="Times New Roman" w:hAnsi="Courier New" w:cs="Courier New"/>
+          <w:color w:val="000000"/>
+          <w:sz w:val="18"/>
+          <w:szCs w:val="18"/>
+          <w:lang w:eastAsia="es-AR"/>
+        </w:rPr>
+        <w:t>,</w:t>
+      </w:r>
+    </w:p>
+    <w:p>
+      <w:pPr>
+        <w:shd w:val="clear" w:color="auto" w:fill="FFFFFE"/>
+        <w:spacing w:after="0" w:line="270" w:lineRule="atLeast"/>
+        <w:rPr>
+          <w:rFonts w:ascii="Courier New" w:eastAsia="Times New Roman" w:hAnsi="Courier New" w:cs="Courier New"/>
+          <w:color w:val="000000"/>
+          <w:sz w:val="18"/>
+          <w:szCs w:val="18"/>
+          <w:lang w:eastAsia="es-AR"/>
+        </w:rPr>
+      </w:pPr>
+      <w:r>
+        <w:rPr>
+          <w:rFonts w:ascii="Courier New" w:eastAsia="Times New Roman" w:hAnsi="Courier New" w:cs="Courier New"/>
+          <w:color w:val="000000"/>
+          <w:sz w:val="18"/>
+          <w:szCs w:val="18"/>
+          <w:lang w:eastAsia="es-AR"/>
+        </w:rPr>
+        <w:t>            </w:t>
+      </w:r>
+      <w:r>
+        <w:rPr>
+          <w:rFonts w:ascii="Courier New" w:eastAsia="Times New Roman" w:hAnsi="Courier New" w:cs="Courier New"/>
+          <w:color w:val="A31515"/>
+          <w:sz w:val="18"/>
+          <w:szCs w:val="18"/>
+          <w:lang w:eastAsia="es-AR"/>
+        </w:rPr>
+        <w:t>"estado"</w:t>
+      </w:r>
+      <w:r>
+        <w:rPr>
+          <w:rFonts w:ascii="Courier New" w:eastAsia="Times New Roman" w:hAnsi="Courier New" w:cs="Courier New"/>
+          <w:color w:val="000000"/>
+          <w:sz w:val="18"/>
+          <w:szCs w:val="18"/>
+          <w:lang w:eastAsia="es-AR"/>
+        </w:rPr>
+        <w:t>: </w:t>
+      </w:r>
+      <w:r>
+        <w:rPr>
+          <w:rFonts w:ascii="Courier New" w:eastAsia="Times New Roman" w:hAnsi="Courier New" w:cs="Courier New"/>
+          <w:color w:val="0451A5"/>
+          <w:sz w:val="18"/>
+          <w:szCs w:val="18"/>
+          <w:lang w:eastAsia="es-AR"/>
+        </w:rPr>
+        <w:t>""</w:t>
+      </w:r>
+      <w:r>
+        <w:rPr>
+          <w:rFonts w:ascii="Courier New" w:eastAsia="Times New Roman" w:hAnsi="Courier New" w:cs="Courier New"/>
+          <w:color w:val="000000"/>
+          <w:sz w:val="18"/>
+          <w:szCs w:val="18"/>
+          <w:lang w:eastAsia="es-AR"/>
+        </w:rPr>
+        <w:t>,</w:t>
+      </w:r>
+    </w:p>
+    <w:p>
+      <w:pPr>
+        <w:shd w:val="clear" w:color="auto" w:fill="FFFFFE"/>
+        <w:spacing w:after="0" w:line="270" w:lineRule="atLeast"/>
+        <w:rPr>
+          <w:rFonts w:ascii="Courier New" w:eastAsia="Times New Roman" w:hAnsi="Courier New" w:cs="Courier New"/>
+          <w:color w:val="000000"/>
+          <w:sz w:val="18"/>
+          <w:szCs w:val="18"/>
+          <w:lang w:eastAsia="es-AR"/>
+        </w:rPr>
+      </w:pPr>
+      <w:r>
+        <w:rPr>
+          <w:rFonts w:ascii="Courier New" w:eastAsia="Times New Roman" w:hAnsi="Courier New" w:cs="Courier New"/>
+          <w:color w:val="000000"/>
+          <w:sz w:val="18"/>
+          <w:szCs w:val="18"/>
+          <w:lang w:eastAsia="es-AR"/>
+        </w:rPr>
+        <w:t>            </w:t>
+      </w:r>
+      <w:r>
+        <w:rPr>
+          <w:rFonts w:ascii="Courier New" w:eastAsia="Times New Roman" w:hAnsi="Courier New" w:cs="Courier New"/>
+          <w:color w:val="A31515"/>
+          <w:sz w:val="18"/>
+          <w:szCs w:val="18"/>
+          <w:lang w:eastAsia="es-AR"/>
+        </w:rPr>
+        <w:t>"genero"</w:t>
+      </w:r>
+      <w:r>
+        <w:rPr>
+          <w:rFonts w:ascii="Courier New" w:eastAsia="Times New Roman" w:hAnsi="Courier New" w:cs="Courier New"/>
+          <w:color w:val="000000"/>
+          <w:sz w:val="18"/>
+          <w:szCs w:val="18"/>
+          <w:lang w:eastAsia="es-AR"/>
+        </w:rPr>
+        <w:t>: </w:t>
+      </w:r>
+      <w:r>
+        <w:rPr>
+          <w:rFonts w:ascii="Courier New" w:eastAsia="Times New Roman" w:hAnsi="Courier New" w:cs="Courier New"/>
+          <w:color w:val="0451A5"/>
+          <w:sz w:val="18"/>
+          <w:szCs w:val="18"/>
+          <w:lang w:eastAsia="es-AR"/>
+        </w:rPr>
+        <w:t>""</w:t>
+      </w:r>
+      <w:r>
+        <w:rPr>
+          <w:rFonts w:ascii="Courier New" w:eastAsia="Times New Roman" w:hAnsi="Courier New" w:cs="Courier New"/>
+          <w:color w:val="000000"/>
+          <w:sz w:val="18"/>
+          <w:szCs w:val="18"/>
+          <w:lang w:eastAsia="es-AR"/>
+        </w:rPr>
+        <w:t>,</w:t>
+      </w:r>
+    </w:p>
+    <w:p>
+      <w:pPr>
+        <w:shd w:val="clear" w:color="auto" w:fill="FFFFFE"/>
+        <w:spacing w:after="0" w:line="270" w:lineRule="atLeast"/>
+        <w:rPr>
+          <w:rFonts w:ascii="Courier New" w:eastAsia="Times New Roman" w:hAnsi="Courier New" w:cs="Courier New"/>
+          <w:color w:val="000000"/>
+          <w:sz w:val="18"/>
+          <w:szCs w:val="18"/>
+          <w:lang w:eastAsia="es-AR"/>
+        </w:rPr>
+      </w:pPr>
+      <w:r>
+        <w:rPr>
+          <w:rFonts w:ascii="Courier New" w:eastAsia="Times New Roman" w:hAnsi="Courier New" w:cs="Courier New"/>
+          <w:color w:val="000000"/>
+          <w:sz w:val="18"/>
+          <w:szCs w:val="18"/>
+          <w:lang w:eastAsia="es-AR"/>
+        </w:rPr>
+        <w:t>            </w:t>
+      </w:r>
+      <w:r>
+        <w:rPr>
+          <w:rFonts w:ascii="Courier New" w:eastAsia="Times New Roman" w:hAnsi="Courier New" w:cs="Courier New"/>
+          <w:color w:val="A31515"/>
+          <w:sz w:val="18"/>
+          <w:szCs w:val="18"/>
+          <w:lang w:eastAsia="es-AR"/>
+        </w:rPr>
+        <w:t>"</w:t>
+      </w:r>
+      <w:proofErr w:type="spellStart"/>
+      <w:r>
+        <w:rPr>
+          <w:rFonts w:ascii="Courier New" w:eastAsia="Times New Roman" w:hAnsi="Courier New" w:cs="Courier New"/>
+          <w:color w:val="A31515"/>
+          <w:sz w:val="18"/>
+          <w:szCs w:val="18"/>
+          <w:lang w:eastAsia="es-AR"/>
+        </w:rPr>
+        <w:t>telcel</w:t>
+      </w:r>
+      <w:proofErr w:type="spellEnd"/>
+      <w:r>
+        <w:rPr>
+          <w:rFonts w:ascii="Courier New" w:eastAsia="Times New Roman" w:hAnsi="Courier New" w:cs="Courier New"/>
+          <w:color w:val="A31515"/>
+          <w:sz w:val="18"/>
+          <w:szCs w:val="18"/>
+          <w:lang w:eastAsia="es-AR"/>
+        </w:rPr>
+        <w:t>"</w:t>
+      </w:r>
+      <w:r>
+        <w:rPr>
+          <w:rFonts w:ascii="Courier New" w:eastAsia="Times New Roman" w:hAnsi="Courier New" w:cs="Courier New"/>
+          <w:color w:val="000000"/>
+          <w:sz w:val="18"/>
+          <w:szCs w:val="18"/>
+          <w:lang w:eastAsia="es-AR"/>
+        </w:rPr>
+        <w:t>: </w:t>
+      </w:r>
+      <w:r>
+        <w:rPr>
+          <w:rFonts w:ascii="Courier New" w:eastAsia="Times New Roman" w:hAnsi="Courier New" w:cs="Courier New"/>
+          <w:color w:val="0451A5"/>
+          <w:sz w:val="18"/>
+          <w:szCs w:val="18"/>
+          <w:lang w:eastAsia="es-AR"/>
+        </w:rPr>
+        <w:t>""</w:t>
+      </w:r>
+      <w:r>
+        <w:rPr>
+          <w:rFonts w:ascii="Courier New" w:eastAsia="Times New Roman" w:hAnsi="Courier New" w:cs="Courier New"/>
+          <w:color w:val="000000"/>
+          <w:sz w:val="18"/>
+          <w:szCs w:val="18"/>
+          <w:lang w:eastAsia="es-AR"/>
+        </w:rPr>
+        <w:t>,</w:t>
+      </w:r>
+    </w:p>
+    <w:p>
+      <w:pPr>
+        <w:shd w:val="clear" w:color="auto" w:fill="FFFFFE"/>
+        <w:spacing w:after="0" w:line="270" w:lineRule="atLeast"/>
+        <w:rPr>
+          <w:rFonts w:ascii="Courier New" w:eastAsia="Times New Roman" w:hAnsi="Courier New" w:cs="Courier New"/>
+          <w:color w:val="000000"/>
+          <w:sz w:val="18"/>
+          <w:szCs w:val="18"/>
+          <w:lang w:eastAsia="es-AR"/>
+        </w:rPr>
+      </w:pPr>
+      <w:r>
+        <w:rPr>
+          <w:rFonts w:ascii="Courier New" w:eastAsia="Times New Roman" w:hAnsi="Courier New" w:cs="Courier New"/>
+          <w:color w:val="000000"/>
+          <w:sz w:val="18"/>
+          <w:szCs w:val="18"/>
+          <w:lang w:eastAsia="es-AR"/>
+        </w:rPr>
+        <w:t>            </w:t>
+      </w:r>
+      <w:r>
+        <w:rPr>
+          <w:rFonts w:ascii="Courier New" w:eastAsia="Times New Roman" w:hAnsi="Courier New" w:cs="Courier New"/>
+          <w:color w:val="A31515"/>
+          <w:sz w:val="18"/>
+          <w:szCs w:val="18"/>
+          <w:lang w:eastAsia="es-AR"/>
+        </w:rPr>
+        <w:t>"</w:t>
+      </w:r>
+      <w:proofErr w:type="spellStart"/>
+      <w:r>
+        <w:rPr>
+          <w:rFonts w:ascii="Courier New" w:eastAsia="Times New Roman" w:hAnsi="Courier New" w:cs="Courier New"/>
+          <w:color w:val="A31515"/>
+          <w:sz w:val="18"/>
+          <w:szCs w:val="18"/>
+          <w:lang w:eastAsia="es-AR"/>
+        </w:rPr>
+        <w:t>telref</w:t>
+      </w:r>
+      <w:proofErr w:type="spellEnd"/>
+      <w:r>
+        <w:rPr>
+          <w:rFonts w:ascii="Courier New" w:eastAsia="Times New Roman" w:hAnsi="Courier New" w:cs="Courier New"/>
+          <w:color w:val="A31515"/>
+          <w:sz w:val="18"/>
+          <w:szCs w:val="18"/>
+          <w:lang w:eastAsia="es-AR"/>
+        </w:rPr>
+        <w:t>"</w:t>
+      </w:r>
+      <w:r>
+        <w:rPr>
+          <w:rFonts w:ascii="Courier New" w:eastAsia="Times New Roman" w:hAnsi="Courier New" w:cs="Courier New"/>
+          <w:color w:val="000000"/>
+          <w:sz w:val="18"/>
+          <w:szCs w:val="18"/>
+          <w:lang w:eastAsia="es-AR"/>
+        </w:rPr>
+        <w:t>: </w:t>
+      </w:r>
+      <w:r>
+        <w:rPr>
+          <w:rFonts w:ascii="Courier New" w:eastAsia="Times New Roman" w:hAnsi="Courier New" w:cs="Courier New"/>
+          <w:color w:val="0451A5"/>
+          <w:sz w:val="18"/>
+          <w:szCs w:val="18"/>
+          <w:lang w:eastAsia="es-AR"/>
+        </w:rPr>
+        <w:t>""</w:t>
+      </w:r>
+      <w:r>
+        <w:rPr>
+          <w:rFonts w:ascii="Courier New" w:eastAsia="Times New Roman" w:hAnsi="Courier New" w:cs="Courier New"/>
+          <w:color w:val="000000"/>
+          <w:sz w:val="18"/>
+          <w:szCs w:val="18"/>
+          <w:lang w:eastAsia="es-AR"/>
+        </w:rPr>
+        <w:t>,</w:t>
+      </w:r>
+    </w:p>
+    <w:p>
+      <w:pPr>
+        <w:shd w:val="clear" w:color="auto" w:fill="FFFFFE"/>
+        <w:spacing w:after="0" w:line="270" w:lineRule="atLeast"/>
+        <w:rPr>
+          <w:rFonts w:ascii="Courier New" w:eastAsia="Times New Roman" w:hAnsi="Courier New" w:cs="Courier New"/>
+          <w:color w:val="000000"/>
+          <w:sz w:val="18"/>
+          <w:szCs w:val="18"/>
+          <w:lang w:eastAsia="es-AR"/>
+        </w:rPr>
+      </w:pPr>
+      <w:r>
+        <w:rPr>
+          <w:rFonts w:ascii="Courier New" w:eastAsia="Times New Roman" w:hAnsi="Courier New" w:cs="Courier New"/>
+          <w:color w:val="000000"/>
+          <w:sz w:val="18"/>
+          <w:szCs w:val="18"/>
+          <w:lang w:eastAsia="es-AR"/>
+        </w:rPr>
+        <w:t>            </w:t>
+      </w:r>
+      <w:r>
+        <w:rPr>
+          <w:rFonts w:ascii="Courier New" w:eastAsia="Times New Roman" w:hAnsi="Courier New" w:cs="Courier New"/>
+          <w:color w:val="A31515"/>
+          <w:sz w:val="18"/>
+          <w:szCs w:val="18"/>
+          <w:lang w:eastAsia="es-AR"/>
+        </w:rPr>
+        <w:t>"</w:t>
+      </w:r>
+      <w:proofErr w:type="spellStart"/>
+      <w:r>
+        <w:rPr>
+          <w:rFonts w:ascii="Courier New" w:eastAsia="Times New Roman" w:hAnsi="Courier New" w:cs="Courier New"/>
+          <w:color w:val="A31515"/>
+          <w:sz w:val="18"/>
+          <w:szCs w:val="18"/>
+          <w:lang w:eastAsia="es-AR"/>
+        </w:rPr>
+        <w:t>idempresa</w:t>
+      </w:r>
+      <w:proofErr w:type="spellEnd"/>
+      <w:r>
+        <w:rPr>
+          <w:rFonts w:ascii="Courier New" w:eastAsia="Times New Roman" w:hAnsi="Courier New" w:cs="Courier New"/>
+          <w:color w:val="A31515"/>
+          <w:sz w:val="18"/>
+          <w:szCs w:val="18"/>
+          <w:lang w:eastAsia="es-AR"/>
+        </w:rPr>
+        <w:t>"</w:t>
+      </w:r>
+      <w:r>
+        <w:rPr>
+          <w:rFonts w:ascii="Courier New" w:eastAsia="Times New Roman" w:hAnsi="Courier New" w:cs="Courier New"/>
+          <w:color w:val="000000"/>
+          <w:sz w:val="18"/>
+          <w:szCs w:val="18"/>
+          <w:lang w:eastAsia="es-AR"/>
+        </w:rPr>
+        <w:t>: </w:t>
+      </w:r>
+      <w:r>
+        <w:rPr>
+          <w:rFonts w:ascii="Courier New" w:eastAsia="Times New Roman" w:hAnsi="Courier New" w:cs="Courier New"/>
+          <w:color w:val="0451A5"/>
+          <w:sz w:val="18"/>
+          <w:szCs w:val="18"/>
+          <w:lang w:eastAsia="es-AR"/>
+        </w:rPr>
+        <w:t>""</w:t>
+      </w:r>
+    </w:p>
+    <w:p>
+      <w:pPr>
+        <w:rPr>
+          <w:rFonts w:ascii="Segoe UI" w:hAnsi="Segoe UI" w:cs="Segoe UI"/>
+          <w:color w:val="212121"/>
+          <w:sz w:val="18"/>
+          <w:szCs w:val="18"/>
+          <w:shd w:val="clear" w:color="auto" w:fill="FFFFFF"/>
+        </w:rPr>
+      </w:pPr>
+    </w:p>
+    <w:p>
+      <w:pPr>
+        <w:rPr>
+          <w:rFonts w:ascii="Segoe UI" w:hAnsi="Segoe UI" w:cs="Segoe UI"/>
+          <w:b/>
+          <w:color w:val="212121"/>
+          <w:sz w:val="18"/>
+          <w:szCs w:val="18"/>
+          <w:shd w:val="clear" w:color="auto" w:fill="FFFFFF"/>
+        </w:rPr>
+      </w:pPr>
+      <w:r>
+        <w:rPr>
+          <w:rFonts w:ascii="Segoe UI" w:hAnsi="Segoe UI" w:cs="Segoe UI"/>
+          <w:b/>
+          <w:color w:val="212121"/>
+          <w:sz w:val="18"/>
+          <w:szCs w:val="18"/>
+          <w:shd w:val="clear" w:color="auto" w:fill="FFFFFF"/>
+        </w:rPr>
+        <w:lastRenderedPageBreak/>
+        <w:t xml:space="preserve">Si no existe el Código </w:t>
+      </w:r>
+      <w:proofErr w:type="spellStart"/>
+      <w:r>
+        <w:rPr>
+          <w:rFonts w:ascii="Segoe UI" w:hAnsi="Segoe UI" w:cs="Segoe UI"/>
+          <w:b/>
+          <w:color w:val="212121"/>
+          <w:sz w:val="18"/>
+          <w:szCs w:val="18"/>
+          <w:shd w:val="clear" w:color="auto" w:fill="FFFFFF"/>
+        </w:rPr>
+        <w:t>Qr</w:t>
+      </w:r>
+      <w:proofErr w:type="spellEnd"/>
+      <w:r>
+        <w:rPr>
+          <w:rFonts w:ascii="Segoe UI" w:hAnsi="Segoe UI" w:cs="Segoe UI"/>
+          <w:b/>
+          <w:color w:val="212121"/>
+          <w:sz w:val="18"/>
+          <w:szCs w:val="18"/>
+          <w:shd w:val="clear" w:color="auto" w:fill="FFFFFF"/>
+        </w:rPr>
+        <w:t xml:space="preserve"> que se </w:t>
+      </w:r>
+      <w:proofErr w:type="spellStart"/>
+      <w:r>
+        <w:rPr>
+          <w:rFonts w:ascii="Segoe UI" w:hAnsi="Segoe UI" w:cs="Segoe UI"/>
+          <w:b/>
+          <w:color w:val="212121"/>
+          <w:sz w:val="18"/>
+          <w:szCs w:val="18"/>
+          <w:shd w:val="clear" w:color="auto" w:fill="FFFFFF"/>
+        </w:rPr>
+        <w:t>esta</w:t>
+      </w:r>
+      <w:proofErr w:type="spellEnd"/>
+      <w:r>
+        <w:rPr>
+          <w:rFonts w:ascii="Segoe UI" w:hAnsi="Segoe UI" w:cs="Segoe UI"/>
+          <w:b/>
+          <w:color w:val="212121"/>
+          <w:sz w:val="18"/>
+          <w:szCs w:val="18"/>
+          <w:shd w:val="clear" w:color="auto" w:fill="FFFFFF"/>
+        </w:rPr>
+        <w:t xml:space="preserve"> buscando:</w:t>
+      </w:r>
+    </w:p>
+    <w:p>
+      <w:pPr>
+        <w:rPr>
+          <w:rFonts w:ascii="Segoe UI" w:hAnsi="Segoe UI" w:cs="Segoe UI"/>
+          <w:color w:val="212121"/>
+          <w:sz w:val="18"/>
+          <w:szCs w:val="18"/>
+          <w:shd w:val="clear" w:color="auto" w:fill="FFFFFF"/>
+        </w:rPr>
+      </w:pPr>
+      <w:r>
+        <w:rPr>
+          <w:noProof/>
+          <w:lang w:eastAsia="es-AR"/>
+        </w:rPr>
+        <w:drawing>
+          <wp:inline distT="0" distB="0" distL="0" distR="0" wp14:anchorId="59B85570" wp14:editId="7742794D">
+            <wp:extent cx="5400040" cy="1789626"/>
+            <wp:effectExtent l="0" t="0" r="0" b="1270"/>
+            <wp:docPr id="28" name="Imagen 28"/>
+            <wp:cNvGraphicFramePr>
+              <a:graphicFrameLocks xmlns:a="http://schemas.openxmlformats.org/drawingml/2006/main" noChangeAspect="1"/>
+            </wp:cNvGraphicFramePr>
+            <a:graphic xmlns:a="http://schemas.openxmlformats.org/drawingml/2006/main">
+              <a:graphicData uri="http://schemas.openxmlformats.org/drawingml/2006/picture">
+                <pic:pic xmlns:pic="http://schemas.openxmlformats.org/drawingml/2006/picture">
+                  <pic:nvPicPr>
+                    <pic:cNvPr id="0" name=""/>
+                    <pic:cNvPicPr/>
+                  </pic:nvPicPr>
+                  <pic:blipFill>
+                    <a:blip r:embed="rId51"/>
+                    <a:stretch>
+                      <a:fillRect/>
+                    </a:stretch>
+                  </pic:blipFill>
+                  <pic:spPr>
+                    <a:xfrm>
+                      <a:off x="0" y="0"/>
+                      <a:ext cx="5400040" cy="1789626"/>
+                    </a:xfrm>
+                    <a:prstGeom prst="rect">
+                      <a:avLst/>
+                    </a:prstGeom>
+                  </pic:spPr>
+                </pic:pic>
+              </a:graphicData>
+            </a:graphic>
+          </wp:inline>
+        </w:drawing>
+      </w:r>
+    </w:p>
+    <w:p>
+      <w:pPr>
+        <w:rPr>
+          <w:rFonts w:ascii="Segoe UI" w:hAnsi="Segoe UI" w:cs="Segoe UI"/>
+          <w:color w:val="212121"/>
+          <w:sz w:val="18"/>
+          <w:szCs w:val="18"/>
+          <w:shd w:val="clear" w:color="auto" w:fill="FFFFFF"/>
+        </w:rPr>
+      </w:pPr>
+    </w:p>
+    <w:p>
+      <w:pPr>
+        <w:rPr>
+          <w:rFonts w:ascii="Segoe UI" w:hAnsi="Segoe UI" w:cs="Segoe UI"/>
+          <w:color w:val="212121"/>
+          <w:sz w:val="18"/>
+          <w:szCs w:val="18"/>
+          <w:shd w:val="clear" w:color="auto" w:fill="FFFFFF"/>
         </w:rPr>
       </w:pPr>
     </w:p>
@@ -4468,7 +6385,7 @@
 </file>
 
 <file path=customXml/itemProps1.xml><?xml version="1.0" encoding="utf-8"?>
-<ds:datastoreItem xmlns:ds="http://schemas.openxmlformats.org/officeDocument/2006/customXml" ds:itemID="{9290A8C3-AAA1-42E2-958B-766CB61A64A0}">
+<ds:datastoreItem xmlns:ds="http://schemas.openxmlformats.org/officeDocument/2006/customXml" ds:itemID="{47B3670A-64D0-4569-81EE-20541B8F37C2}">
   <ds:schemaRefs>
     <ds:schemaRef ds:uri="http://schemas.openxmlformats.org/officeDocument/2006/bibliography"/>
   </ds:schemaRefs>

</xml_diff>

<commit_message>
Trabajando sobre el generador de codigos QR en php.
</commit_message>
<xml_diff>
--- a/proyecto.docx
+++ b/proyecto.docx
@@ -3954,37 +3954,7 @@
           <w:szCs w:val="18"/>
           <w:shd w:val="clear" w:color="auto" w:fill="FFFFFF"/>
         </w:rPr>
-        <w:t xml:space="preserve">Para </w:t>
-      </w:r>
-      <w:r>
-        <w:rPr>
-          <w:rFonts w:ascii="Segoe UI" w:hAnsi="Segoe UI" w:cs="Segoe UI"/>
-          <w:color w:val="212121"/>
-          <w:sz w:val="18"/>
-          <w:szCs w:val="18"/>
-          <w:shd w:val="clear" w:color="auto" w:fill="FFFFFF"/>
-        </w:rPr>
-        <w:t xml:space="preserve">este caso </w:t>
-      </w:r>
-      <w:r>
-        <w:rPr>
-          <w:rFonts w:ascii="Segoe UI" w:hAnsi="Segoe UI" w:cs="Segoe UI"/>
-          <w:color w:val="212121"/>
-          <w:sz w:val="18"/>
-          <w:szCs w:val="18"/>
-          <w:shd w:val="clear" w:color="auto" w:fill="FFFFFF"/>
-        </w:rPr>
-        <w:t xml:space="preserve">el producto no </w:t>
-      </w:r>
-      <w:r>
-        <w:rPr>
-          <w:rFonts w:ascii="Segoe UI" w:hAnsi="Segoe UI" w:cs="Segoe UI"/>
-          <w:color w:val="212121"/>
-          <w:sz w:val="18"/>
-          <w:szCs w:val="18"/>
-          <w:shd w:val="clear" w:color="auto" w:fill="FFFFFF"/>
-        </w:rPr>
-        <w:t>tiene asignado un “</w:t>
+        <w:t>Para este caso el producto no tiene asignado un “</w:t>
       </w:r>
       <w:proofErr w:type="spellStart"/>
       <w:r>
@@ -4111,8 +4081,6 @@
         </w:rPr>
         <w:t xml:space="preserve"> y tienen asignado un usuario_id</w:t>
       </w:r>
-      <w:bookmarkStart w:id="0" w:name="_GoBack"/>
-      <w:bookmarkEnd w:id="0"/>
       <w:r>
         <w:rPr>
           <w:rFonts w:ascii="Segoe UI" w:hAnsi="Segoe UI" w:cs="Segoe UI"/>
@@ -5139,6 +5107,40 @@
           <w:lang w:val="es-MX"/>
         </w:rPr>
       </w:pPr>
+      <w:hyperlink r:id="rId52" w:history="1">
+        <w:r>
+          <w:rPr>
+            <w:rStyle w:val="Hipervnculo"/>
+            <w:lang w:val="es-MX"/>
+          </w:rPr>
+          <w:t>https://sourceforge.net/projects/phpqrcode/</w:t>
+        </w:r>
+      </w:hyperlink>
+    </w:p>
+    <w:p>
+      <w:pPr>
+        <w:rPr>
+          <w:lang w:val="es-MX"/>
+        </w:rPr>
+      </w:pPr>
+      <w:hyperlink r:id="rId53" w:history="1">
+        <w:r>
+          <w:rPr>
+            <w:rStyle w:val="Hipervnculo"/>
+            <w:lang w:val="es-MX"/>
+          </w:rPr>
+          <w:t>http://www.fpdf.org/</w:t>
+        </w:r>
+      </w:hyperlink>
+    </w:p>
+    <w:p>
+      <w:pPr>
+        <w:rPr>
+          <w:lang w:val="es-MX"/>
+        </w:rPr>
+      </w:pPr>
+      <w:bookmarkStart w:id="0" w:name="_GoBack"/>
+      <w:bookmarkEnd w:id="0"/>
     </w:p>
     <w:sectPr>
       <w:pgSz w:w="11906" w:h="16838"/>
@@ -6385,7 +6387,7 @@
 </file>
 
 <file path=customXml/itemProps1.xml><?xml version="1.0" encoding="utf-8"?>
-<ds:datastoreItem xmlns:ds="http://schemas.openxmlformats.org/officeDocument/2006/customXml" ds:itemID="{47B3670A-64D0-4569-81EE-20541B8F37C2}">
+<ds:datastoreItem xmlns:ds="http://schemas.openxmlformats.org/officeDocument/2006/customXml" ds:itemID="{AE2F7556-D4E9-4652-8835-6640B4970C59}">
   <ds:schemaRefs>
     <ds:schemaRef ds:uri="http://schemas.openxmlformats.org/officeDocument/2006/bibliography"/>
   </ds:schemaRefs>

</xml_diff>

<commit_message>
Se acomodaron los botones de refresh y close de la pagina generar codigos qr.
</commit_message>
<xml_diff>
--- a/proyecto.docx
+++ b/proyecto.docx
@@ -3242,7 +3242,23 @@
           <w:lang w:val="es-MX"/>
         </w:rPr>
         <w:lastRenderedPageBreak/>
-        <w:t>17/02/2024   Nuevas modificaciones</w:t>
+        <w:t>1</w:t>
+      </w:r>
+      <w:r>
+        <w:rPr>
+          <w:b/>
+          <w:u w:val="single"/>
+          <w:lang w:val="es-MX"/>
+        </w:rPr>
+        <w:t>9</w:t>
+      </w:r>
+      <w:r>
+        <w:rPr>
+          <w:b/>
+          <w:u w:val="single"/>
+          <w:lang w:val="es-MX"/>
+        </w:rPr>
+        <w:t>/02/2024   Nuevas modificaciones</w:t>
       </w:r>
     </w:p>
     <w:p>
@@ -3310,6 +3326,7 @@
           <w:color w:val="212121"/>
           <w:sz w:val="18"/>
           <w:szCs w:val="18"/>
+          <w:highlight w:val="yellow"/>
           <w:shd w:val="clear" w:color="auto" w:fill="FFFFFF"/>
         </w:rPr>
         <w:t>Busca en la tabla Productos por Código QR un producto y modifica el ID del Usuario que se le es pasado como parámetro. Tanto el “</w:t>
@@ -3321,6 +3338,7 @@
           <w:color w:val="212121"/>
           <w:sz w:val="18"/>
           <w:szCs w:val="18"/>
+          <w:highlight w:val="yellow"/>
           <w:shd w:val="clear" w:color="auto" w:fill="FFFFFF"/>
         </w:rPr>
         <w:t>código_qr</w:t>
@@ -3332,6 +3350,7 @@
           <w:color w:val="212121"/>
           <w:sz w:val="18"/>
           <w:szCs w:val="18"/>
+          <w:highlight w:val="yellow"/>
           <w:shd w:val="clear" w:color="auto" w:fill="FFFFFF"/>
         </w:rPr>
         <w:t xml:space="preserve"> como el </w:t>
@@ -3343,6 +3362,7 @@
           <w:color w:val="212121"/>
           <w:sz w:val="18"/>
           <w:szCs w:val="18"/>
+          <w:highlight w:val="yellow"/>
           <w:shd w:val="clear" w:color="auto" w:fill="FFFFFF"/>
         </w:rPr>
         <w:t>usuario_id</w:t>
@@ -3354,6 +3374,7 @@
           <w:color w:val="212121"/>
           <w:sz w:val="18"/>
           <w:szCs w:val="18"/>
+          <w:highlight w:val="yellow"/>
           <w:shd w:val="clear" w:color="auto" w:fill="FFFFFF"/>
         </w:rPr>
         <w:t xml:space="preserve">” son recibidos como objeto </w:t>
@@ -3365,6 +3386,7 @@
           <w:color w:val="212121"/>
           <w:sz w:val="18"/>
           <w:szCs w:val="18"/>
+          <w:highlight w:val="yellow"/>
           <w:shd w:val="clear" w:color="auto" w:fill="FFFFFF"/>
         </w:rPr>
         <w:t>Json</w:t>
@@ -3376,6 +3398,7 @@
           <w:color w:val="212121"/>
           <w:sz w:val="18"/>
           <w:szCs w:val="18"/>
+          <w:highlight w:val="yellow"/>
           <w:shd w:val="clear" w:color="auto" w:fill="FFFFFF"/>
         </w:rPr>
         <w:t>.</w:t>
@@ -3717,6 +3740,20 @@
     <w:p>
       <w:pPr>
         <w:rPr>
+          <w:lang w:val="es-MX"/>
+        </w:rPr>
+      </w:pPr>
+      <w:r>
+        <w:rPr>
+          <w:highlight w:val="yellow"/>
+          <w:lang w:val="es-MX"/>
+        </w:rPr>
+        <w:t>Se envía como parámetro el ID de la razón social y como resultado se obtienen todos los productos.</w:t>
+      </w:r>
+    </w:p>
+    <w:p>
+      <w:pPr>
+        <w:rPr>
           <w:rFonts w:ascii="Segoe UI" w:hAnsi="Segoe UI" w:cs="Segoe UI"/>
           <w:color w:val="212121"/>
           <w:sz w:val="18"/>
@@ -3875,6 +3912,28 @@
           <w:color w:val="212121"/>
           <w:sz w:val="18"/>
           <w:szCs w:val="18"/>
+          <w:highlight w:val="yellow"/>
+          <w:shd w:val="clear" w:color="auto" w:fill="FFFFFF"/>
+        </w:rPr>
+        <w:t>Se envía como parámetro un serial correspondiente a un código QR. Como resultado se obtendrá el producto asociado a ese código QR.</w:t>
+      </w:r>
+    </w:p>
+    <w:p>
+      <w:pPr>
+        <w:rPr>
+          <w:rFonts w:ascii="Segoe UI" w:hAnsi="Segoe UI" w:cs="Segoe UI"/>
+          <w:color w:val="212121"/>
+          <w:sz w:val="18"/>
+          <w:szCs w:val="18"/>
+          <w:shd w:val="clear" w:color="auto" w:fill="FFFFFF"/>
+        </w:rPr>
+      </w:pPr>
+      <w:r>
+        <w:rPr>
+          <w:rFonts w:ascii="Segoe UI" w:hAnsi="Segoe UI" w:cs="Segoe UI"/>
+          <w:color w:val="212121"/>
+          <w:sz w:val="18"/>
+          <w:szCs w:val="18"/>
           <w:shd w:val="clear" w:color="auto" w:fill="FFFFFF"/>
         </w:rPr>
         <w:t>En este caso tiene asignado un “</w:t>
@@ -5089,58 +5148,15 @@
           <w:shd w:val="clear" w:color="auto" w:fill="FFFFFF"/>
         </w:rPr>
       </w:pPr>
-    </w:p>
-    <w:p>
-      <w:pPr>
-        <w:rPr>
-          <w:rFonts w:ascii="Segoe UI" w:hAnsi="Segoe UI" w:cs="Segoe UI"/>
-          <w:color w:val="212121"/>
-          <w:sz w:val="18"/>
-          <w:szCs w:val="18"/>
-          <w:shd w:val="clear" w:color="auto" w:fill="FFFFFF"/>
-        </w:rPr>
-      </w:pPr>
-    </w:p>
-    <w:p>
-      <w:pPr>
-        <w:rPr>
-          <w:lang w:val="es-MX"/>
-        </w:rPr>
-      </w:pPr>
-      <w:hyperlink r:id="rId52" w:history="1">
-        <w:r>
-          <w:rPr>
-            <w:rStyle w:val="Hipervnculo"/>
-            <w:lang w:val="es-MX"/>
-          </w:rPr>
-          <w:t>https://sourceforge.net/projects/phpqrcode/</w:t>
-        </w:r>
-      </w:hyperlink>
-    </w:p>
-    <w:p>
-      <w:pPr>
-        <w:rPr>
-          <w:lang w:val="es-MX"/>
-        </w:rPr>
-      </w:pPr>
-      <w:hyperlink r:id="rId53" w:history="1">
-        <w:r>
-          <w:rPr>
-            <w:rStyle w:val="Hipervnculo"/>
-            <w:lang w:val="es-MX"/>
-          </w:rPr>
-          <w:t>http://www.fpdf.org/</w:t>
-        </w:r>
-      </w:hyperlink>
-    </w:p>
-    <w:p>
-      <w:pPr>
-        <w:rPr>
-          <w:lang w:val="es-MX"/>
-        </w:rPr>
-      </w:pPr>
       <w:bookmarkStart w:id="0" w:name="_GoBack"/>
       <w:bookmarkEnd w:id="0"/>
+    </w:p>
+    <w:p>
+      <w:pPr>
+        <w:rPr>
+          <w:lang w:val="es-MX"/>
+        </w:rPr>
+      </w:pPr>
     </w:p>
     <w:sectPr>
       <w:pgSz w:w="11906" w:h="16838"/>
@@ -6387,7 +6403,7 @@
 </file>
 
 <file path=customXml/itemProps1.xml><?xml version="1.0" encoding="utf-8"?>
-<ds:datastoreItem xmlns:ds="http://schemas.openxmlformats.org/officeDocument/2006/customXml" ds:itemID="{AE2F7556-D4E9-4652-8835-6640B4970C59}">
+<ds:datastoreItem xmlns:ds="http://schemas.openxmlformats.org/officeDocument/2006/customXml" ds:itemID="{F5B80B7C-27B2-4DC5-8096-3BB0DEE7C3B2}">
   <ds:schemaRefs>
     <ds:schemaRef ds:uri="http://schemas.openxmlformats.org/officeDocument/2006/bibliography"/>
   </ds:schemaRefs>

</xml_diff>

<commit_message>
Modificaciones en la App qrgenerator.
</commit_message>
<xml_diff>
--- a/proyecto.docx
+++ b/proyecto.docx
@@ -5148,6 +5148,26 @@
           <w:shd w:val="clear" w:color="auto" w:fill="FFFFFF"/>
         </w:rPr>
       </w:pPr>
+    </w:p>
+    <w:p>
+      <w:pPr>
+        <w:rPr>
+          <w:lang w:val="es-MX"/>
+        </w:rPr>
+      </w:pPr>
+    </w:p>
+    <w:p>
+      <w:pPr>
+        <w:rPr>
+          <w:lang w:val="es-MX"/>
+        </w:rPr>
+      </w:pPr>
+      <w:r>
+        <w:rPr>
+          <w:lang w:val="es-MX"/>
+        </w:rPr>
+        <w:t>GENERADOR QR</w:t>
+      </w:r>
       <w:bookmarkStart w:id="0" w:name="_GoBack"/>
       <w:bookmarkEnd w:id="0"/>
     </w:p>
@@ -5157,6 +5177,12 @@
           <w:lang w:val="es-MX"/>
         </w:rPr>
       </w:pPr>
+      <w:r>
+        <w:rPr>
+          <w:lang w:val="es-MX"/>
+        </w:rPr>
+        <w:t>https://safebags.mysite.com.ar/qrgenerator</w:t>
+      </w:r>
     </w:p>
     <w:sectPr>
       <w:pgSz w:w="11906" w:h="16838"/>
@@ -6403,7 +6429,7 @@
 </file>
 
 <file path=customXml/itemProps1.xml><?xml version="1.0" encoding="utf-8"?>
-<ds:datastoreItem xmlns:ds="http://schemas.openxmlformats.org/officeDocument/2006/customXml" ds:itemID="{F5B80B7C-27B2-4DC5-8096-3BB0DEE7C3B2}">
+<ds:datastoreItem xmlns:ds="http://schemas.openxmlformats.org/officeDocument/2006/customXml" ds:itemID="{DADC8ADD-72BB-4886-888D-2E13D137E8F3}">
   <ds:schemaRefs>
     <ds:schemaRef ds:uri="http://schemas.openxmlformats.org/officeDocument/2006/bibliography"/>
   </ds:schemaRefs>

</xml_diff>

<commit_message>
Se agrego el historial de PDf QR generados por qrgenerator
</commit_message>
<xml_diff>
--- a/proyecto.docx
+++ b/proyecto.docx
@@ -5168,8 +5168,27 @@
         </w:rPr>
         <w:t>GENERADOR QR</w:t>
       </w:r>
+    </w:p>
+    <w:p>
+      <w:pPr>
+        <w:rPr>
+          <w:lang w:val="es-MX"/>
+        </w:rPr>
+      </w:pPr>
+      <w:r>
+        <w:rPr>
+          <w:lang w:val="es-MX"/>
+        </w:rPr>
+        <w:t>https://freetags</w:t>
+      </w:r>
       <w:bookmarkStart w:id="0" w:name="_GoBack"/>
       <w:bookmarkEnd w:id="0"/>
+      <w:r>
+        <w:rPr>
+          <w:lang w:val="es-MX"/>
+        </w:rPr>
+        <w:t>.mysite.com.ar/qrgenerator</w:t>
+      </w:r>
     </w:p>
     <w:p>
       <w:pPr>
@@ -6429,7 +6448,7 @@
 </file>
 
 <file path=customXml/itemProps1.xml><?xml version="1.0" encoding="utf-8"?>
-<ds:datastoreItem xmlns:ds="http://schemas.openxmlformats.org/officeDocument/2006/customXml" ds:itemID="{DADC8ADD-72BB-4886-888D-2E13D137E8F3}">
+<ds:datastoreItem xmlns:ds="http://schemas.openxmlformats.org/officeDocument/2006/customXml" ds:itemID="{20C34FD6-CC26-4AA9-AC33-F56637D6A302}">
   <ds:schemaRefs>
     <ds:schemaRef ds:uri="http://schemas.openxmlformats.org/officeDocument/2006/bibliography"/>
   </ds:schemaRefs>

</xml_diff>